<commit_message>
Un poco de orden
</commit_message>
<xml_diff>
--- a/Git y GitHub desde cero, paso a paso.docx
+++ b/Git y GitHub desde cero, paso a paso.docx
@@ -10,38 +10,42 @@
         <w:t>Git y GitHub desde cero, paso a paso</w:t>
       </w:r>
     </w:p>
-    <w:sdt>
-      <w:sdtPr>
-        <w:alias w:val="Author"/>
-        <w:tag w:val=""/>
-        <w:id w:val="-521707956"/>
-        <w:placeholder>
-          <w:docPart w:val="10B7171B24B9447A899EF3809DD2EFA0"/>
-        </w:placeholder>
-        <w:dataBinding w:prefixMappings="xmlns:ns0='http://purl.org/dc/elements/1.1/' xmlns:ns1='http://schemas.openxmlformats.org/package/2006/metadata/core-properties' " w:xpath="/ns1:coreProperties[1]/ns0:creator[1]" w:storeItemID="{6C3C8BC8-F283-45AE-878A-BAB7291924A1}"/>
-        <w:text/>
-      </w:sdtPr>
-      <w:sdtEndPr/>
-      <w:sdtContent>
-        <w:p>
+    <w:p>
+      <w:sdt>
+        <w:sdtPr>
+          <w:alias w:val="Author"/>
+          <w:tag w:val=""/>
+          <w:id w:val="-521707956"/>
+          <w:placeholder>
+            <w:docPart w:val="10B7171B24B9447A899EF3809DD2EFA0"/>
+          </w:placeholder>
+          <w:dataBinding w:prefixMappings="xmlns:ns0='http://purl.org/dc/elements/1.1/' xmlns:ns1='http://schemas.openxmlformats.org/package/2006/metadata/core-properties' " w:xpath="/ns1:coreProperties[1]/ns0:creator[1]" w:storeItemID="{6C3C8BC8-F283-45AE-878A-BAB7291924A1}"/>
+          <w:text/>
+        </w:sdtPr>
+        <w:sdtEndPr/>
+        <w:sdtContent>
           <w:r>
             <w:t>Gustavo García</w:t>
           </w:r>
-        </w:p>
-      </w:sdtContent>
-    </w:sdt>
-    <w:p>
-      <w:r>
-        <w:t>1</w:t>
-      </w:r>
-      <w:r>
-        <w:t>3 de ju</w:t>
-      </w:r>
-      <w:r>
-        <w:t>l</w:t>
-      </w:r>
-      <w:r>
-        <w:t>io de 2021.</w:t>
+        </w:sdtContent>
+      </w:sdt>
+      <w:r>
+        <w:t>, 9</w:t>
+      </w:r>
+      <w:r>
+        <w:t xml:space="preserve"> de </w:t>
+      </w:r>
+      <w:r>
+        <w:t>may</w:t>
+      </w:r>
+      <w:r>
+        <w:t>o de 202</w:t>
+      </w:r>
+      <w:r>
+        <w:t>2</w:t>
+      </w:r>
+      <w:r>
+        <w:t>.</w:t>
       </w:r>
     </w:p>
     <w:p>
@@ -398,7 +402,6 @@
         <w:pStyle w:val="Heading1"/>
       </w:pPr>
       <w:r>
-        <w:lastRenderedPageBreak/>
         <w:t>Configuración inicial de Git</w:t>
       </w:r>
     </w:p>
@@ -527,6 +530,7 @@
         <w:pStyle w:val="Snippet"/>
       </w:pPr>
       <w:r>
+        <w:lastRenderedPageBreak/>
         <w:t>clear # limpiar la pantalla.</w:t>
       </w:r>
     </w:p>
@@ -876,7 +880,6 @@
           <w:noProof/>
           <w:lang w:val="en-US"/>
         </w:rPr>
-        <w:lastRenderedPageBreak/>
         <w:drawing>
           <wp:anchor distT="0" distB="0" distL="114300" distR="114300" simplePos="0" relativeHeight="251658240" behindDoc="0" locked="0" layoutInCell="1" allowOverlap="1" wp14:anchorId="1BB35DC1" wp14:editId="7273D893">
             <wp:simplePos x="0" y="0"/>
@@ -1115,17 +1118,26 @@
         <w:keepLines/>
       </w:pPr>
       <w:r>
+        <w:t>git commit -m "Commit de prueba" # la opción m es por el mensaje, que va entre las comillas.</w:t>
+      </w:r>
+    </w:p>
+    <w:p>
+      <w:pPr>
+        <w:keepNext/>
+        <w:keepLines/>
+      </w:pPr>
+      <w:r>
         <w:rPr>
           <w:noProof/>
         </w:rPr>
         <w:drawing>
-          <wp:anchor distT="0" distB="0" distL="114300" distR="114300" simplePos="0" relativeHeight="251659264" behindDoc="0" locked="0" layoutInCell="1" allowOverlap="1" wp14:anchorId="63F8FB5A" wp14:editId="645A4E85">
+          <wp:anchor distT="0" distB="0" distL="114300" distR="114300" simplePos="0" relativeHeight="251659264" behindDoc="0" locked="0" layoutInCell="1" allowOverlap="1" wp14:anchorId="63F8FB5A" wp14:editId="185CE5BF">
             <wp:simplePos x="0" y="0"/>
             <wp:positionH relativeFrom="margin">
-              <wp:align>left</wp:align>
+              <wp:posOffset>142018</wp:posOffset>
             </wp:positionH>
             <wp:positionV relativeFrom="paragraph">
-              <wp:posOffset>254036</wp:posOffset>
+              <wp:posOffset>16098</wp:posOffset>
             </wp:positionV>
             <wp:extent cx="3607592" cy="850974"/>
             <wp:effectExtent l="0" t="0" r="0" b="6350"/>
@@ -1156,7 +1168,7 @@
                   <pic:spPr>
                     <a:xfrm>
                       <a:off x="0" y="0"/>
-                      <a:ext cx="3622452" cy="854479"/>
+                      <a:ext cx="3607592" cy="850974"/>
                     </a:xfrm>
                     <a:prstGeom prst="rect">
                       <a:avLst/>
@@ -1174,9 +1186,6 @@
           </wp:anchor>
         </w:drawing>
       </w:r>
-      <w:r>
-        <w:t>git commit -m "Commit de prueba" # la opción m es por el mensaje, que va entre las comillas.</w:t>
-      </w:r>
     </w:p>
     <w:p>
       <w:pPr>
@@ -1196,752 +1205,13 @@
         <w:keepLines/>
       </w:pPr>
     </w:p>
+    <w:p/>
     <w:p>
       <w:pPr>
         <w:pStyle w:val="Heading1"/>
       </w:pPr>
       <w:r>
-        <w:t>SSH</w:t>
-      </w:r>
-    </w:p>
-    <w:p>
-      <w:r>
-        <w:t>Cuando yo quiero usar GitHub desde mi máquina local, las claves SSH son una forma de probarle a GitHub que yo soy el dueño de la cuenta.</w:t>
-      </w:r>
-    </w:p>
-    <w:p>
-      <w:pPr>
-        <w:pStyle w:val="Heading2"/>
-        <w:rPr>
-          <w:lang w:val="es-AR"/>
-        </w:rPr>
-      </w:pPr>
-      <w:r>
-        <w:rPr>
-          <w:lang w:val="es-AR"/>
-        </w:rPr>
-        <w:t>Claves SSH existentes</w:t>
-      </w:r>
-    </w:p>
-    <w:p>
-      <w:pPr>
-        <w:keepNext/>
-        <w:keepLines/>
-      </w:pPr>
-      <w:r>
-        <w:t>Si ya tengo claves SSH, estarán guardadas en el directorio:</w:t>
-      </w:r>
-    </w:p>
-    <w:p>
-      <w:pPr>
-        <w:pStyle w:val="Snippet"/>
-        <w:rPr>
-          <w:lang w:val="en-US"/>
-        </w:rPr>
-      </w:pPr>
-      <w:r>
-        <w:rPr>
-          <w:lang w:val="en-US"/>
-        </w:rPr>
-        <w:t>C:\Users\nombre_usuario_Windows\.ssh</w:t>
-      </w:r>
-    </w:p>
-    <w:p>
-      <w:r>
-        <w:t>a menos que cuando l</w:t>
-      </w:r>
-      <w:r>
-        <w:t>a generé haya cambiado las opciones por defecto.</w:t>
-      </w:r>
-    </w:p>
-    <w:p>
-      <w:pPr>
-        <w:pStyle w:val="Heading2"/>
-        <w:rPr>
-          <w:lang w:val="es-AR"/>
-        </w:rPr>
-      </w:pPr>
-      <w:r>
-        <w:rPr>
-          <w:lang w:val="es-AR"/>
-        </w:rPr>
-        <w:t>Borrar claves SSH existentes</w:t>
-      </w:r>
-    </w:p>
-    <w:p>
-      <w:r>
-        <w:t>Si por alguna razón quiero borrar las clases SSH existentes, tengo que ir al directorio donde están guardadas las claves y borrar los archivos.</w:t>
-      </w:r>
-    </w:p>
-    <w:p>
-      <w:pPr>
-        <w:pStyle w:val="Heading2"/>
-        <w:rPr>
-          <w:lang w:val="es-AR"/>
-        </w:rPr>
-      </w:pPr>
-      <w:r>
-        <w:rPr>
-          <w:lang w:val="es-AR"/>
-        </w:rPr>
-        <w:t xml:space="preserve">Generar una clave </w:t>
-      </w:r>
-      <w:r>
-        <w:rPr>
-          <w:lang w:val="es-AR"/>
-        </w:rPr>
-        <w:t xml:space="preserve">SSH </w:t>
-      </w:r>
-      <w:r>
-        <w:rPr>
-          <w:lang w:val="es-AR"/>
-        </w:rPr>
-        <w:t>localmente</w:t>
-      </w:r>
-    </w:p>
-    <w:p>
-      <w:pPr>
-        <w:keepNext/>
-        <w:keepLines/>
-      </w:pPr>
-      <w:r>
-        <w:t>En Git Bash:</w:t>
-      </w:r>
-    </w:p>
-    <w:p>
-      <w:pPr>
-        <w:pStyle w:val="Snippet"/>
-      </w:pPr>
-      <w:r>
-        <w:t>ssh-keygen -t rsa -b 4096 -C email_que_vo</w:t>
-      </w:r>
-      <w:r>
-        <w:t>y_a_usar_para_GitHub</w:t>
-      </w:r>
-    </w:p>
-    <w:p>
-      <w:r>
-        <w:t>rsa es el tipo de encriptado.</w:t>
-      </w:r>
-    </w:p>
-    <w:p>
-      <w:r>
-        <w:t>4096 es la cantidad de bits, o la fuerza de la encriptación.</w:t>
-      </w:r>
-    </w:p>
-    <w:p>
-      <w:r>
-        <w:t>El email que se ponga acá debe ser el mismo que se usa para loggearse en la cuenta de GitHub.</w:t>
-      </w:r>
-    </w:p>
-    <w:p>
-      <w:pPr>
-        <w:keepNext/>
-        <w:keepLines/>
-      </w:pPr>
-      <w:r>
-        <w:t xml:space="preserve">El archivo de la clave </w:t>
-      </w:r>
-      <w:r>
-        <w:t>se</w:t>
-      </w:r>
-      <w:r>
-        <w:t xml:space="preserve"> guardará por defecto en el directorio:</w:t>
-      </w:r>
-    </w:p>
-    <w:p>
-      <w:pPr>
-        <w:pStyle w:val="Snippet"/>
-        <w:rPr>
-          <w:lang w:val="en-US"/>
-        </w:rPr>
-      </w:pPr>
-      <w:r>
-        <w:rPr>
-          <w:lang w:val="en-US"/>
-        </w:rPr>
-        <w:t>C:\Users\usuario_de_Windows\.ssh\</w:t>
-      </w:r>
-    </w:p>
-    <w:p>
-      <w:pPr>
-        <w:keepNext/>
-        <w:keepLines/>
-      </w:pPr>
-      <w:r>
-        <w:t>y se llama</w:t>
-      </w:r>
-      <w:r>
-        <w:t>rá:</w:t>
-      </w:r>
-    </w:p>
-    <w:p>
-      <w:pPr>
-        <w:pStyle w:val="Snippet"/>
-      </w:pPr>
-      <w:r>
-        <w:t>id_rsa</w:t>
-      </w:r>
-    </w:p>
-    <w:p>
-      <w:pPr>
-        <w:keepNext/>
-        <w:keepLines/>
-      </w:pPr>
-      <w:r>
-        <w:t>de modo que todo quedaría:</w:t>
-      </w:r>
-    </w:p>
-    <w:p>
-      <w:pPr>
-        <w:pStyle w:val="Snippet"/>
-        <w:rPr>
-          <w:lang w:val="en-US"/>
-        </w:rPr>
-      </w:pPr>
-      <w:r>
-        <w:rPr>
-          <w:lang w:val="en-US"/>
-        </w:rPr>
-        <w:t>C:\Users\ usuario_de_Windows\.ssh\id_rsa</w:t>
-      </w:r>
-    </w:p>
-    <w:p>
-      <w:r>
-        <w:t>Esto lo podemos cambiar, si queremos. Si tenemos más de una clave, necesitaremos darles nombres distintos.</w:t>
-      </w:r>
-    </w:p>
-    <w:p>
-      <w:r>
         <w:lastRenderedPageBreak/>
-        <w:t>Nos va a pedir una clave</w:t>
-      </w:r>
-      <w:r>
-        <w:t xml:space="preserve"> o password</w:t>
-      </w:r>
-      <w:r>
-        <w:t>. La podemos dejar en blanco, o darle alguna. Hay que anotarla.</w:t>
-      </w:r>
-    </w:p>
-    <w:p>
-      <w:pPr>
-        <w:pStyle w:val="Snippet"/>
-      </w:pPr>
-      <w:r>
-        <w:t xml:space="preserve">$ ssh-keygen -t rsa -b 4096 -C </w:t>
-      </w:r>
-      <w:r>
-        <w:t>email</w:t>
-      </w:r>
-      <w:r>
-        <w:t>@gmail.com</w:t>
-      </w:r>
-    </w:p>
-    <w:p>
-      <w:pPr>
-        <w:pStyle w:val="Snippet"/>
-        <w:rPr>
-          <w:rFonts w:ascii="Lucida Console" w:hAnsi="Lucida Console" w:cs="Lucida Console"/>
-          <w:szCs w:val="32"/>
-          <w:lang w:val="en-US"/>
-        </w:rPr>
-      </w:pPr>
-      <w:r>
-        <w:rPr>
-          <w:rFonts w:ascii="Lucida Console" w:hAnsi="Lucida Console" w:cs="Lucida Console"/>
-          <w:szCs w:val="32"/>
-          <w:lang w:val="en-US"/>
-        </w:rPr>
-        <w:t>Generating public/private rsa key pair.</w:t>
-      </w:r>
-    </w:p>
-    <w:p>
-      <w:pPr>
-        <w:pStyle w:val="Snippet"/>
-        <w:rPr>
-          <w:rFonts w:ascii="Lucida Console" w:hAnsi="Lucida Console" w:cs="Lucida Console"/>
-          <w:szCs w:val="32"/>
-          <w:lang w:val="en-US"/>
-        </w:rPr>
-      </w:pPr>
-      <w:r>
-        <w:rPr>
-          <w:rFonts w:ascii="Lucida Console" w:hAnsi="Lucida Console" w:cs="Lucida Console"/>
-          <w:szCs w:val="32"/>
-          <w:lang w:val="en-US"/>
-        </w:rPr>
-        <w:t>Enter file in which to save the key (/c/Users/</w:t>
-      </w:r>
-      <w:r>
-        <w:rPr>
-          <w:rFonts w:ascii="Lucida Console" w:hAnsi="Lucida Console" w:cs="Lucida Console"/>
-          <w:szCs w:val="32"/>
-          <w:lang w:val="en-US"/>
-        </w:rPr>
-        <w:t>Pirul</w:t>
-      </w:r>
-      <w:r>
-        <w:rPr>
-          <w:rFonts w:ascii="Lucida Console" w:hAnsi="Lucida Console" w:cs="Lucida Console"/>
-          <w:szCs w:val="32"/>
-          <w:lang w:val="en-US"/>
-        </w:rPr>
-        <w:t>o/.ssh/id_rsa):</w:t>
-      </w:r>
-    </w:p>
-    <w:p>
-      <w:pPr>
-        <w:pStyle w:val="Snippet"/>
-        <w:rPr>
-          <w:rFonts w:ascii="Lucida Console" w:hAnsi="Lucida Console" w:cs="Lucida Console"/>
-          <w:szCs w:val="32"/>
-          <w:lang w:val="en-US"/>
-        </w:rPr>
-      </w:pPr>
-      <w:r>
-        <w:rPr>
-          <w:rFonts w:ascii="Lucida Console" w:hAnsi="Lucida Console" w:cs="Lucida Console"/>
-          <w:szCs w:val="32"/>
-          <w:lang w:val="en-US"/>
-        </w:rPr>
-        <w:t>Enter passphrase (empty for no passphrase):</w:t>
-      </w:r>
-    </w:p>
-    <w:p>
-      <w:pPr>
-        <w:pStyle w:val="Snippet"/>
-        <w:rPr>
-          <w:rFonts w:ascii="Lucida Console" w:hAnsi="Lucida Console" w:cs="Lucida Console"/>
-          <w:szCs w:val="32"/>
-          <w:lang w:val="en-US"/>
-        </w:rPr>
-      </w:pPr>
-      <w:r>
-        <w:rPr>
-          <w:rFonts w:ascii="Lucida Console" w:hAnsi="Lucida Console" w:cs="Lucida Console"/>
-          <w:szCs w:val="32"/>
-          <w:lang w:val="en-US"/>
-        </w:rPr>
-        <w:t>Enter same passphrase again:</w:t>
-      </w:r>
-    </w:p>
-    <w:p>
-      <w:pPr>
-        <w:pStyle w:val="Snippet"/>
-        <w:rPr>
-          <w:rFonts w:ascii="Lucida Console" w:hAnsi="Lucida Console" w:cs="Lucida Console"/>
-          <w:szCs w:val="32"/>
-          <w:lang w:val="en-US"/>
-        </w:rPr>
-      </w:pPr>
-      <w:r>
-        <w:rPr>
-          <w:rFonts w:ascii="Lucida Console" w:hAnsi="Lucida Console" w:cs="Lucida Console"/>
-          <w:szCs w:val="32"/>
-          <w:lang w:val="en-US"/>
-        </w:rPr>
-        <w:t>Your identification has been saved in /c/Users/</w:t>
-      </w:r>
-      <w:r>
-        <w:rPr>
-          <w:rFonts w:ascii="Lucida Console" w:hAnsi="Lucida Console" w:cs="Lucida Console"/>
-          <w:szCs w:val="32"/>
-          <w:lang w:val="en-US"/>
-        </w:rPr>
-        <w:t>Pirul</w:t>
-      </w:r>
-      <w:r>
-        <w:rPr>
-          <w:rFonts w:ascii="Lucida Console" w:hAnsi="Lucida Console" w:cs="Lucida Console"/>
-          <w:szCs w:val="32"/>
-          <w:lang w:val="en-US"/>
-        </w:rPr>
-        <w:t>o</w:t>
-      </w:r>
-      <w:r>
-        <w:rPr>
-          <w:rFonts w:ascii="Lucida Console" w:hAnsi="Lucida Console" w:cs="Lucida Console"/>
-          <w:szCs w:val="32"/>
-          <w:lang w:val="en-US"/>
-        </w:rPr>
-        <w:t>/.ssh/id_rsa</w:t>
-      </w:r>
-    </w:p>
-    <w:p>
-      <w:pPr>
-        <w:pStyle w:val="Snippet"/>
-        <w:rPr>
-          <w:rFonts w:ascii="Lucida Console" w:hAnsi="Lucida Console" w:cs="Lucida Console"/>
-          <w:szCs w:val="32"/>
-          <w:lang w:val="en-US"/>
-        </w:rPr>
-      </w:pPr>
-      <w:r>
-        <w:rPr>
-          <w:rFonts w:ascii="Lucida Console" w:hAnsi="Lucida Console" w:cs="Lucida Console"/>
-          <w:szCs w:val="32"/>
-          <w:lang w:val="en-US"/>
-        </w:rPr>
-        <w:t>Your public key has been saved in /c/Users/</w:t>
-      </w:r>
-      <w:r>
-        <w:rPr>
-          <w:rFonts w:ascii="Lucida Console" w:hAnsi="Lucida Console" w:cs="Lucida Console"/>
-          <w:szCs w:val="32"/>
-          <w:lang w:val="en-US"/>
-        </w:rPr>
-        <w:t>Pirul</w:t>
-      </w:r>
-      <w:r>
-        <w:rPr>
-          <w:rFonts w:ascii="Lucida Console" w:hAnsi="Lucida Console" w:cs="Lucida Console"/>
-          <w:szCs w:val="32"/>
-          <w:lang w:val="en-US"/>
-        </w:rPr>
-        <w:t>o</w:t>
-      </w:r>
-      <w:r>
-        <w:rPr>
-          <w:rFonts w:ascii="Lucida Console" w:hAnsi="Lucida Console" w:cs="Lucida Console"/>
-          <w:szCs w:val="32"/>
-          <w:lang w:val="en-US"/>
-        </w:rPr>
-        <w:t>/.ssh/id_rsa.pub</w:t>
-      </w:r>
-    </w:p>
-    <w:p>
-      <w:pPr>
-        <w:pStyle w:val="Snippet"/>
-        <w:rPr>
-          <w:rFonts w:ascii="Lucida Console" w:hAnsi="Lucida Console" w:cs="Lucida Console"/>
-          <w:szCs w:val="32"/>
-          <w:lang w:val="en-US"/>
-        </w:rPr>
-      </w:pPr>
-      <w:r>
-        <w:rPr>
-          <w:rFonts w:ascii="Lucida Console" w:hAnsi="Lucida Console" w:cs="Lucida Console"/>
-          <w:szCs w:val="32"/>
-          <w:lang w:val="en-US"/>
-        </w:rPr>
-        <w:t>The key fingerprint is:</w:t>
-      </w:r>
-    </w:p>
-    <w:p>
-      <w:pPr>
-        <w:pStyle w:val="Snippet"/>
-        <w:rPr>
-          <w:rFonts w:ascii="Lucida Console" w:hAnsi="Lucida Console" w:cs="Lucida Console"/>
-          <w:szCs w:val="32"/>
-          <w:lang w:val="en-US"/>
-        </w:rPr>
-      </w:pPr>
-      <w:r>
-        <w:rPr>
-          <w:rFonts w:ascii="Lucida Console" w:hAnsi="Lucida Console" w:cs="Lucida Console"/>
-          <w:szCs w:val="32"/>
-          <w:lang w:val="en-US"/>
-        </w:rPr>
-        <w:t xml:space="preserve">SHA256:qu2tGjn8KrWmSzwo8NDWkWTCCHT2dYa1Cbxq/RhWFX0 </w:t>
-      </w:r>
-      <w:r>
-        <w:rPr>
-          <w:rFonts w:ascii="Lucida Console" w:hAnsi="Lucida Console" w:cs="Lucida Console"/>
-          <w:szCs w:val="32"/>
-          <w:lang w:val="en-US"/>
-        </w:rPr>
-        <w:t>email</w:t>
-      </w:r>
-      <w:r>
-        <w:rPr>
-          <w:rFonts w:ascii="Lucida Console" w:hAnsi="Lucida Console" w:cs="Lucida Console"/>
-          <w:szCs w:val="32"/>
-          <w:lang w:val="en-US"/>
-        </w:rPr>
-        <w:t>@gmail.com</w:t>
-      </w:r>
-    </w:p>
-    <w:p>
-      <w:pPr>
-        <w:pStyle w:val="Snippet"/>
-        <w:rPr>
-          <w:rFonts w:ascii="Lucida Console" w:hAnsi="Lucida Console" w:cs="Lucida Console"/>
-          <w:szCs w:val="32"/>
-          <w:lang w:val="en-US"/>
-        </w:rPr>
-      </w:pPr>
-      <w:r>
-        <w:rPr>
-          <w:rFonts w:ascii="Lucida Console" w:hAnsi="Lucida Console" w:cs="Lucida Console"/>
-          <w:szCs w:val="32"/>
-          <w:lang w:val="en-US"/>
-        </w:rPr>
-        <w:t>The key's randomart image is:</w:t>
-      </w:r>
-    </w:p>
-    <w:p>
-      <w:pPr>
-        <w:pStyle w:val="Snippet"/>
-        <w:rPr>
-          <w:rFonts w:ascii="Lucida Console" w:hAnsi="Lucida Console" w:cs="Lucida Console"/>
-          <w:szCs w:val="32"/>
-        </w:rPr>
-      </w:pPr>
-      <w:r>
-        <w:rPr>
-          <w:rFonts w:ascii="Lucida Console" w:hAnsi="Lucida Console" w:cs="Lucida Console"/>
-          <w:szCs w:val="32"/>
-        </w:rPr>
-        <w:t>+---[RSA 4096]----+</w:t>
-      </w:r>
-    </w:p>
-    <w:p>
-      <w:pPr>
-        <w:pStyle w:val="Snippet"/>
-        <w:rPr>
-          <w:rFonts w:ascii="Lucida Console" w:hAnsi="Lucida Console" w:cs="Lucida Console"/>
-          <w:szCs w:val="32"/>
-        </w:rPr>
-      </w:pPr>
-      <w:r>
-        <w:rPr>
-          <w:rFonts w:ascii="Lucida Console" w:hAnsi="Lucida Console" w:cs="Lucida Console"/>
-          <w:szCs w:val="32"/>
-        </w:rPr>
-        <w:t>|++.oo .oo+ .o    |</w:t>
-      </w:r>
-    </w:p>
-    <w:p>
-      <w:pPr>
-        <w:pStyle w:val="Snippet"/>
-        <w:rPr>
-          <w:rFonts w:ascii="Lucida Console" w:hAnsi="Lucida Console" w:cs="Lucida Console"/>
-          <w:szCs w:val="32"/>
-        </w:rPr>
-      </w:pPr>
-      <w:r>
-        <w:rPr>
-          <w:rFonts w:ascii="Lucida Console" w:hAnsi="Lucida Console" w:cs="Lucida Console"/>
-          <w:szCs w:val="32"/>
-        </w:rPr>
-        <w:t>|. ++...o+ o. . E |</w:t>
-      </w:r>
-    </w:p>
-    <w:p>
-      <w:pPr>
-        <w:pStyle w:val="Snippet"/>
-        <w:rPr>
-          <w:rFonts w:ascii="Lucida Console" w:hAnsi="Lucida Console" w:cs="Lucida Console"/>
-          <w:szCs w:val="32"/>
-        </w:rPr>
-      </w:pPr>
-      <w:r>
-        <w:rPr>
-          <w:rFonts w:ascii="Lucida Console" w:hAnsi="Lucida Console" w:cs="Lucida Console"/>
-          <w:szCs w:val="32"/>
-        </w:rPr>
-        <w:t>|    o.  .o.   .  |</w:t>
-      </w:r>
-    </w:p>
-    <w:p>
-      <w:pPr>
-        <w:pStyle w:val="Snippet"/>
-        <w:rPr>
-          <w:rFonts w:ascii="Lucida Console" w:hAnsi="Lucida Console" w:cs="Lucida Console"/>
-          <w:szCs w:val="32"/>
-        </w:rPr>
-      </w:pPr>
-      <w:r>
-        <w:rPr>
-          <w:rFonts w:ascii="Lucida Console" w:hAnsi="Lucida Console" w:cs="Lucida Console"/>
-          <w:szCs w:val="32"/>
-        </w:rPr>
-        <w:t>| . . . . .       |</w:t>
-      </w:r>
-    </w:p>
-    <w:p>
-      <w:pPr>
-        <w:pStyle w:val="Snippet"/>
-        <w:rPr>
-          <w:rFonts w:ascii="Lucida Console" w:hAnsi="Lucida Console" w:cs="Lucida Console"/>
-          <w:szCs w:val="32"/>
-        </w:rPr>
-      </w:pPr>
-      <w:r>
-        <w:rPr>
-          <w:rFonts w:ascii="Lucida Console" w:hAnsi="Lucida Console" w:cs="Lucida Console"/>
-          <w:szCs w:val="32"/>
-        </w:rPr>
-        <w:t>|o o . o S        |</w:t>
-      </w:r>
-    </w:p>
-    <w:p>
-      <w:pPr>
-        <w:pStyle w:val="Snippet"/>
-        <w:rPr>
-          <w:rFonts w:ascii="Lucida Console" w:hAnsi="Lucida Console" w:cs="Lucida Console"/>
-          <w:szCs w:val="32"/>
-        </w:rPr>
-      </w:pPr>
-      <w:r>
-        <w:rPr>
-          <w:rFonts w:ascii="Lucida Console" w:hAnsi="Lucida Console" w:cs="Lucida Console"/>
-          <w:szCs w:val="32"/>
-        </w:rPr>
-        <w:t>|.* ..+ =         |</w:t>
-      </w:r>
-    </w:p>
-    <w:p>
-      <w:pPr>
-        <w:pStyle w:val="Snippet"/>
-        <w:rPr>
-          <w:rFonts w:ascii="Lucida Console" w:hAnsi="Lucida Console" w:cs="Lucida Console"/>
-          <w:szCs w:val="32"/>
-        </w:rPr>
-      </w:pPr>
-      <w:r>
-        <w:rPr>
-          <w:rFonts w:ascii="Lucida Console" w:hAnsi="Lucida Console" w:cs="Lucida Console"/>
-          <w:szCs w:val="32"/>
-        </w:rPr>
-        <w:t>|o =.*.o +        |</w:t>
-      </w:r>
-    </w:p>
-    <w:p>
-      <w:pPr>
-        <w:pStyle w:val="Snippet"/>
-        <w:rPr>
-          <w:rFonts w:ascii="Lucida Console" w:hAnsi="Lucida Console" w:cs="Lucida Console"/>
-          <w:szCs w:val="32"/>
-        </w:rPr>
-      </w:pPr>
-      <w:r>
-        <w:rPr>
-          <w:rFonts w:ascii="Lucida Console" w:hAnsi="Lucida Console" w:cs="Lucida Console"/>
-          <w:szCs w:val="32"/>
-        </w:rPr>
-        <w:t>|....o* o .       |</w:t>
-      </w:r>
-    </w:p>
-    <w:p>
-      <w:pPr>
-        <w:pStyle w:val="Snippet"/>
-        <w:rPr>
-          <w:rFonts w:ascii="Lucida Console" w:hAnsi="Lucida Console" w:cs="Lucida Console"/>
-          <w:szCs w:val="32"/>
-        </w:rPr>
-      </w:pPr>
-      <w:r>
-        <w:rPr>
-          <w:rFonts w:ascii="Lucida Console" w:hAnsi="Lucida Console" w:cs="Lucida Console"/>
-          <w:szCs w:val="32"/>
-        </w:rPr>
-        <w:t>|  o=++=..        |</w:t>
-      </w:r>
-    </w:p>
-    <w:p>
-      <w:pPr>
-        <w:pStyle w:val="Snippet"/>
-        <w:rPr>
-          <w:rFonts w:ascii="Lucida Console" w:hAnsi="Lucida Console" w:cs="Lucida Console"/>
-          <w:szCs w:val="32"/>
-        </w:rPr>
-      </w:pPr>
-      <w:r>
-        <w:rPr>
-          <w:rFonts w:ascii="Lucida Console" w:hAnsi="Lucida Console" w:cs="Lucida Console"/>
-          <w:szCs w:val="32"/>
-        </w:rPr>
-        <w:t>+----[SHA256]-----+</w:t>
-      </w:r>
-    </w:p>
-    <w:p>
-      <w:r>
-        <w:t xml:space="preserve">Yo dejé el directorio default, y le dí enter, o sea que no le puse password. </w:t>
-      </w:r>
-      <w:r>
-        <w:t>Voy al directorio .ssh y veo que hay dos keys: id_rsa y id_rsa.pub.</w:t>
-      </w:r>
-    </w:p>
-    <w:p>
-      <w:r>
-        <w:t>La segunda, id_rsa.pub es la clave pública, y es la que tengo que upload a mi interfaz de GitHub. Esta clave pública es para que la vean otras personas. La otra clave, la privada es solo para que la vea yo, no debo permitir que nadie la vea. La clave privada la mantengo segura en mi máquina local, y no la comparto con nadie.</w:t>
-      </w:r>
-    </w:p>
-    <w:p>
-      <w:r>
-        <w:t>Una vez que tengo configuradas las claves privada y pública, cada vez que me conecto a GitHub desde mi máquina local, uso mi clave privada para demostrarle a GitHub que yo soy quien digo ser. Es una prueba de tipo matemático, porque solo mi clave privada puede, usando el algoritmo y los parámetros especificados, generar esa clave pública.</w:t>
-      </w:r>
-    </w:p>
-    <w:p>
-      <w:pPr>
-        <w:pStyle w:val="Snippet"/>
-        <w:rPr>
-          <w:lang w:val="en-US"/>
-        </w:rPr>
-      </w:pPr>
-      <w:r>
-        <w:rPr>
-          <w:lang w:val="en-US"/>
-        </w:rPr>
-        <w:t>cd \\Users\\</w:t>
-      </w:r>
-      <w:r>
-        <w:rPr>
-          <w:lang w:val="en-US"/>
-        </w:rPr>
-        <w:t>user_name</w:t>
-      </w:r>
-      <w:r>
-        <w:rPr>
-          <w:lang w:val="en-US"/>
-        </w:rPr>
-        <w:t>\\.ssh</w:t>
-      </w:r>
-    </w:p>
-    <w:p>
-      <w:pPr>
-        <w:pStyle w:val="Snippet"/>
-        <w:rPr>
-          <w:lang w:val="en-US"/>
-        </w:rPr>
-      </w:pPr>
-      <w:r>
-        <w:rPr>
-          <w:lang w:val="en-US"/>
-        </w:rPr>
-        <w:t>cat id_rsa</w:t>
-      </w:r>
-    </w:p>
-    <w:p>
-      <w:r>
-        <w:t>Me muestra en la consola e</w:t>
-      </w:r>
-      <w:r>
-        <w:t>l hash de mi clave privada.</w:t>
-      </w:r>
-    </w:p>
-    <w:p>
-      <w:pPr>
-        <w:pStyle w:val="Snippet"/>
-      </w:pPr>
-      <w:r>
-        <w:t>cat id_rsa.pub</w:t>
-      </w:r>
-    </w:p>
-    <w:p>
-      <w:r>
-        <w:t>Me muestra en la consola e</w:t>
-      </w:r>
-      <w:r>
-        <w:t>l hash de mi clave pública.</w:t>
-      </w:r>
-    </w:p>
-    <w:p>
-      <w:pPr>
-        <w:pStyle w:val="Heading1"/>
-      </w:pPr>
-      <w:r>
         <w:t>Cuenta en GitHub</w:t>
       </w:r>
     </w:p>
@@ -2047,7 +1317,6 @@
     </w:p>
     <w:p>
       <w:r>
-        <w:lastRenderedPageBreak/>
         <w:t xml:space="preserve">En el cuadro correspondiente, escribir el nombre del nuevo repositorio. Será público, a menos que tengamos una cuenta paga. Seleccionar que agregue un archivo README. Notar que nos informa que la rama por defecto (default branch) se llamará main. Clickear el botón verde Crear repositorio, que está en la parte inferior de la página. </w:t>
       </w:r>
     </w:p>
@@ -2105,63 +1374,26 @@
         <w:pStyle w:val="Heading1"/>
       </w:pPr>
       <w:r>
-        <w:t>Subir mi clave púb</w:t>
-      </w:r>
-      <w:r>
-        <w:t>lica a GitHub</w:t>
-      </w:r>
-    </w:p>
-    <w:p>
-      <w:r>
-        <w:t xml:space="preserve">De regreso en mi PC local. </w:t>
-      </w:r>
-      <w:r>
-        <w:t>Abro el file de mi c</w:t>
-      </w:r>
-      <w:r>
-        <w:t xml:space="preserve">lave pública </w:t>
-      </w:r>
-      <w:r>
-        <w:t xml:space="preserve">(id_rsa.pub) </w:t>
-      </w:r>
-      <w:r>
-        <w:t xml:space="preserve">con Notepad++ y copio todo el contenido al clipboard. Voy a GitHub. A la derecha, busco mi cuenta. Despliego. Abajo busco Settings. Se abre un menú. Busco </w:t>
-      </w:r>
-      <w:r>
-        <w:t>SSH y GPG keys en la barra de links, que corre verticalmente a la izquierda del panel principal</w:t>
-      </w:r>
-      <w:r>
-        <w:t xml:space="preserve">. Click. Me muestra si tengo claves cargadas. Click New SSH key. Le pongo en Title un nombre que sea significativo para mi propia referencia. En el cuadro de key pego la clave que copié de mi PC. Click Add SSH key. </w:t>
-      </w:r>
-      <w:r>
-        <w:t>Si me la pide, p</w:t>
-      </w:r>
-      <w:r>
-        <w:t xml:space="preserve">ongo mi clave de GitHub, no la password que le puse en mi PC a mi clave SSH. Ahora me muestra que tengo una clave asociada con mi cuenta. </w:t>
-      </w:r>
-    </w:p>
-    <w:p>
-      <w:pPr>
-        <w:pStyle w:val="Heading1"/>
-      </w:pPr>
-      <w:r>
-        <w:t>Decirle a Git que tengo una clave local</w:t>
-      </w:r>
-    </w:p>
-    <w:p>
-      <w:r>
-        <w:t xml:space="preserve">Ahora tengo que decirle al Git de mi PC local que tengo esta clave. Arranco el agente ssh en background. </w:t>
-      </w:r>
-      <w:r>
-        <w:t>Pego en Git Bash:</w:t>
-      </w:r>
-    </w:p>
-    <w:p>
-      <w:pPr>
-        <w:pStyle w:val="Snippet"/>
-      </w:pPr>
-      <w:r>
-        <w:t>eval "$(ssh-agent -s)"</w:t>
+        <w:t>SSH</w:t>
+      </w:r>
+    </w:p>
+    <w:p>
+      <w:r>
+        <w:t>Cuando yo quiero usar GitHub desde mi máquina local, las claves SSH son una forma de probarle a GitHub que yo soy el dueño de la cuenta.</w:t>
+      </w:r>
+    </w:p>
+    <w:p>
+      <w:pPr>
+        <w:pStyle w:val="Heading2"/>
+        <w:rPr>
+          <w:lang w:val="es-AR"/>
+        </w:rPr>
+      </w:pPr>
+      <w:r>
+        <w:rPr>
+          <w:lang w:val="es-AR"/>
+        </w:rPr>
+        <w:t>Claves SSH existentes</w:t>
       </w:r>
     </w:p>
     <w:p>
@@ -2170,24 +1402,74 @@
         <w:keepLines/>
       </w:pPr>
       <w:r>
-        <w:t>y me dice</w:t>
-      </w:r>
-      <w:r>
-        <w:t>:</w:t>
-      </w:r>
-    </w:p>
-    <w:p>
-      <w:pPr>
-        <w:pStyle w:val="Snippet"/>
-      </w:pPr>
-      <w:r>
-        <w:t>Agent pid 1</w:t>
-      </w:r>
-      <w:r>
-        <w:t>2</w:t>
-      </w:r>
-      <w:r>
-        <w:t>34</w:t>
+        <w:t>Si ya tengo claves SSH, estarán guardadas en el directorio:</w:t>
+      </w:r>
+    </w:p>
+    <w:p>
+      <w:pPr>
+        <w:pStyle w:val="Snippet"/>
+        <w:rPr>
+          <w:lang w:val="en-US"/>
+        </w:rPr>
+      </w:pPr>
+      <w:r>
+        <w:rPr>
+          <w:lang w:val="en-US"/>
+        </w:rPr>
+        <w:t>C:\Users\nombre_usuario_Windows\.ssh</w:t>
+      </w:r>
+    </w:p>
+    <w:p>
+      <w:r>
+        <w:t>a menos que cuando l</w:t>
+      </w:r>
+      <w:r>
+        <w:t>a generé haya cambiado las opciones por defecto.</w:t>
+      </w:r>
+    </w:p>
+    <w:p>
+      <w:pPr>
+        <w:pStyle w:val="Heading2"/>
+        <w:rPr>
+          <w:lang w:val="es-AR"/>
+        </w:rPr>
+      </w:pPr>
+      <w:r>
+        <w:rPr>
+          <w:lang w:val="es-AR"/>
+        </w:rPr>
+        <w:t>Borrar claves SSH existentes</w:t>
+      </w:r>
+    </w:p>
+    <w:p>
+      <w:r>
+        <w:t>Si por alguna razón quiero borrar las clases SSH existentes, tengo que ir al directorio donde están guardadas las claves y borrar los archivos.</w:t>
+      </w:r>
+    </w:p>
+    <w:p>
+      <w:pPr>
+        <w:pStyle w:val="Heading2"/>
+        <w:rPr>
+          <w:lang w:val="es-AR"/>
+        </w:rPr>
+      </w:pPr>
+      <w:r>
+        <w:rPr>
+          <w:lang w:val="es-AR"/>
+        </w:rPr>
+        <w:t xml:space="preserve">Generar una clave </w:t>
+      </w:r>
+      <w:r>
+        <w:rPr>
+          <w:lang w:val="es-AR"/>
+        </w:rPr>
+        <w:t xml:space="preserve">SSH </w:t>
+      </w:r>
+      <w:r>
+        <w:rPr>
+          <w:lang w:val="es-AR"/>
+        </w:rPr>
+        <w:t>localmente</w:t>
       </w:r>
     </w:p>
     <w:p>
@@ -2196,15 +1478,40 @@
         <w:keepLines/>
       </w:pPr>
       <w:r>
-        <w:t>Tengo que ir al directorio donde tengo la clave:</w:t>
-      </w:r>
-    </w:p>
-    <w:p>
-      <w:pPr>
-        <w:pStyle w:val="Snippet"/>
-      </w:pPr>
-      <w:r>
-        <w:t>cd \\Users\\user_Windows\\.ssh</w:t>
+        <w:t>En Git Bash:</w:t>
+      </w:r>
+    </w:p>
+    <w:p>
+      <w:pPr>
+        <w:pStyle w:val="Snippet"/>
+        <w:suppressAutoHyphens/>
+        <w:spacing w:before="0" w:after="0"/>
+        <w:rPr>
+          <w:rFonts w:ascii="Courier New" w:hAnsi="Courier New"/>
+          <w:sz w:val="18"/>
+        </w:rPr>
+      </w:pPr>
+      <w:r>
+        <w:rPr>
+          <w:rFonts w:ascii="Courier New" w:hAnsi="Courier New"/>
+          <w:sz w:val="18"/>
+        </w:rPr>
+        <w:t>ssh-keygen -t rsa -b 4096 -C email_que_voy_a_usar_para_GitHub</w:t>
+      </w:r>
+    </w:p>
+    <w:p>
+      <w:r>
+        <w:t>rsa es el tipo de encriptado.</w:t>
+      </w:r>
+    </w:p>
+    <w:p>
+      <w:r>
+        <w:t>4096 es la cantidad de bits, o la fuerza de la encriptación.</w:t>
+      </w:r>
+    </w:p>
+    <w:p>
+      <w:r>
+        <w:t>El email que se ponga acá debe ser el mismo que se usa para loggearse en la cuenta de GitHub.</w:t>
       </w:r>
     </w:p>
     <w:p>
@@ -2213,42 +1520,27 @@
         <w:keepLines/>
       </w:pPr>
       <w:r>
-        <w:t>Ahora le digo al agente ssh de mi clave privada:</w:t>
-      </w:r>
-    </w:p>
-    <w:p>
-      <w:pPr>
-        <w:pStyle w:val="Snippet"/>
-      </w:pPr>
-      <w:r>
-        <w:t>ssh-add id_rsa</w:t>
-      </w:r>
-    </w:p>
-    <w:p>
-      <w:r>
-        <w:t>No le pongo la clave -K, porque si lo hago me pediría un footprint de mi clave, y no quiero.</w:t>
-      </w:r>
-      <w:r>
-        <w:t xml:space="preserve"> Me informa:</w:t>
-      </w:r>
-    </w:p>
-    <w:p>
-      <w:pPr>
-        <w:pStyle w:val="Snippet"/>
-      </w:pPr>
-      <w:r>
-        <w:t>Identity added: id_rsa (email@gmail.com)</w:t>
-      </w:r>
-    </w:p>
-    <w:p>
-      <w:pPr>
-        <w:pStyle w:val="Heading1"/>
-      </w:pPr>
-      <w:r>
-        <w:t>Crear un</w:t>
-      </w:r>
-      <w:r>
-        <w:t>a referencia entre un repositorio local y uno remoto</w:t>
+        <w:t>El archivo de la clave se guardará por defecto en el directorio:</w:t>
+      </w:r>
+    </w:p>
+    <w:p>
+      <w:pPr>
+        <w:pStyle w:val="Snippet"/>
+        <w:suppressAutoHyphens/>
+        <w:spacing w:before="0" w:after="0"/>
+        <w:rPr>
+          <w:rFonts w:ascii="Courier New" w:hAnsi="Courier New"/>
+          <w:sz w:val="18"/>
+          <w:lang w:val="en-US"/>
+        </w:rPr>
+      </w:pPr>
+      <w:r>
+        <w:rPr>
+          <w:rFonts w:ascii="Courier New" w:hAnsi="Courier New"/>
+          <w:sz w:val="18"/>
+          <w:lang w:val="en-US"/>
+        </w:rPr>
+        <w:t>C:\Users\usuario_de_Windows\.ssh\</w:t>
       </w:r>
     </w:p>
     <w:p>
@@ -2257,6 +1549,861 @@
         <w:keepLines/>
       </w:pPr>
       <w:r>
+        <w:t>y se llama</w:t>
+      </w:r>
+      <w:r>
+        <w:t>rá:</w:t>
+      </w:r>
+    </w:p>
+    <w:p>
+      <w:pPr>
+        <w:pStyle w:val="Snippet"/>
+        <w:suppressAutoHyphens/>
+        <w:spacing w:before="0" w:after="0"/>
+        <w:rPr>
+          <w:rFonts w:ascii="Courier New" w:hAnsi="Courier New"/>
+          <w:sz w:val="18"/>
+        </w:rPr>
+      </w:pPr>
+      <w:r>
+        <w:rPr>
+          <w:rFonts w:ascii="Courier New" w:hAnsi="Courier New"/>
+          <w:sz w:val="18"/>
+        </w:rPr>
+        <w:t>id_rsa</w:t>
+      </w:r>
+    </w:p>
+    <w:p>
+      <w:pPr>
+        <w:keepNext/>
+        <w:keepLines/>
+      </w:pPr>
+      <w:r>
+        <w:lastRenderedPageBreak/>
+        <w:t>de modo que todo quedaría:</w:t>
+      </w:r>
+    </w:p>
+    <w:p>
+      <w:pPr>
+        <w:pStyle w:val="Snippet"/>
+        <w:suppressAutoHyphens/>
+        <w:spacing w:before="0" w:after="0"/>
+        <w:rPr>
+          <w:rFonts w:ascii="Courier New" w:hAnsi="Courier New"/>
+          <w:sz w:val="18"/>
+          <w:lang w:val="en-US"/>
+        </w:rPr>
+      </w:pPr>
+      <w:r>
+        <w:rPr>
+          <w:rFonts w:ascii="Courier New" w:hAnsi="Courier New"/>
+          <w:sz w:val="18"/>
+          <w:lang w:val="en-US"/>
+        </w:rPr>
+        <w:t>C:\Users\ usuario_de_Windows\.ssh\id_rsa</w:t>
+      </w:r>
+    </w:p>
+    <w:p>
+      <w:r>
+        <w:t>Esto lo podemos cambiar, si queremos. Si tenemos más de una clave, necesitaremos darles nombres distintos.</w:t>
+      </w:r>
+    </w:p>
+    <w:p>
+      <w:r>
+        <w:t>Nos va a pedir una clave o password. La podemos dejar en blanco, o darle alguna. Hay que anotarla.</w:t>
+      </w:r>
+    </w:p>
+    <w:p>
+      <w:pPr>
+        <w:pStyle w:val="Snippet"/>
+        <w:suppressAutoHyphens/>
+        <w:spacing w:before="0" w:after="0"/>
+        <w:rPr>
+          <w:rFonts w:ascii="Courier New" w:hAnsi="Courier New"/>
+          <w:sz w:val="18"/>
+        </w:rPr>
+      </w:pPr>
+      <w:r>
+        <w:rPr>
+          <w:rFonts w:ascii="Courier New" w:hAnsi="Courier New"/>
+          <w:sz w:val="18"/>
+        </w:rPr>
+        <w:t>$ ssh-keygen -t rsa -b 4096 -C email@gmail.com</w:t>
+      </w:r>
+    </w:p>
+    <w:p>
+      <w:pPr>
+        <w:pStyle w:val="Snippet"/>
+        <w:suppressAutoHyphens/>
+        <w:spacing w:before="0" w:after="0"/>
+        <w:rPr>
+          <w:rFonts w:ascii="Courier New" w:hAnsi="Courier New"/>
+          <w:sz w:val="18"/>
+          <w:szCs w:val="32"/>
+          <w:lang w:val="en-US"/>
+        </w:rPr>
+      </w:pPr>
+      <w:r>
+        <w:rPr>
+          <w:rFonts w:ascii="Courier New" w:hAnsi="Courier New"/>
+          <w:sz w:val="18"/>
+          <w:szCs w:val="32"/>
+          <w:lang w:val="en-US"/>
+        </w:rPr>
+        <w:t>Generating public/private rsa key pair.</w:t>
+      </w:r>
+    </w:p>
+    <w:p>
+      <w:pPr>
+        <w:pStyle w:val="Snippet"/>
+        <w:suppressAutoHyphens/>
+        <w:spacing w:before="0" w:after="0"/>
+        <w:rPr>
+          <w:rFonts w:ascii="Courier New" w:hAnsi="Courier New"/>
+          <w:sz w:val="18"/>
+          <w:szCs w:val="32"/>
+          <w:lang w:val="en-US"/>
+        </w:rPr>
+      </w:pPr>
+      <w:r>
+        <w:rPr>
+          <w:rFonts w:ascii="Courier New" w:hAnsi="Courier New"/>
+          <w:sz w:val="18"/>
+          <w:szCs w:val="32"/>
+          <w:lang w:val="en-US"/>
+        </w:rPr>
+        <w:t>Enter file in which to save the key (/c/Users/Pirulo/.ssh/id_rsa):</w:t>
+      </w:r>
+    </w:p>
+    <w:p>
+      <w:pPr>
+        <w:pStyle w:val="Snippet"/>
+        <w:suppressAutoHyphens/>
+        <w:spacing w:before="0" w:after="0"/>
+        <w:rPr>
+          <w:rFonts w:ascii="Courier New" w:hAnsi="Courier New"/>
+          <w:sz w:val="18"/>
+          <w:szCs w:val="32"/>
+          <w:lang w:val="en-US"/>
+        </w:rPr>
+      </w:pPr>
+      <w:r>
+        <w:rPr>
+          <w:rFonts w:ascii="Courier New" w:hAnsi="Courier New"/>
+          <w:sz w:val="18"/>
+          <w:szCs w:val="32"/>
+          <w:lang w:val="en-US"/>
+        </w:rPr>
+        <w:t>Enter passphrase (empty for no passphrase):</w:t>
+      </w:r>
+    </w:p>
+    <w:p>
+      <w:pPr>
+        <w:pStyle w:val="Snippet"/>
+        <w:suppressAutoHyphens/>
+        <w:spacing w:before="0" w:after="0"/>
+        <w:rPr>
+          <w:rFonts w:ascii="Courier New" w:hAnsi="Courier New"/>
+          <w:sz w:val="18"/>
+          <w:szCs w:val="32"/>
+          <w:lang w:val="en-US"/>
+        </w:rPr>
+      </w:pPr>
+      <w:r>
+        <w:rPr>
+          <w:rFonts w:ascii="Courier New" w:hAnsi="Courier New"/>
+          <w:sz w:val="18"/>
+          <w:szCs w:val="32"/>
+          <w:lang w:val="en-US"/>
+        </w:rPr>
+        <w:t>Enter same passphrase again:</w:t>
+      </w:r>
+    </w:p>
+    <w:p>
+      <w:pPr>
+        <w:pStyle w:val="Snippet"/>
+        <w:suppressAutoHyphens/>
+        <w:spacing w:before="0" w:after="0"/>
+        <w:rPr>
+          <w:rFonts w:ascii="Courier New" w:hAnsi="Courier New"/>
+          <w:sz w:val="18"/>
+          <w:szCs w:val="32"/>
+          <w:lang w:val="en-US"/>
+        </w:rPr>
+      </w:pPr>
+      <w:r>
+        <w:rPr>
+          <w:rFonts w:ascii="Courier New" w:hAnsi="Courier New"/>
+          <w:sz w:val="18"/>
+          <w:szCs w:val="32"/>
+          <w:lang w:val="en-US"/>
+        </w:rPr>
+        <w:t>Your identification has been saved in /c/Users/Pirulo/.ssh/id_rsa</w:t>
+      </w:r>
+    </w:p>
+    <w:p>
+      <w:pPr>
+        <w:pStyle w:val="Snippet"/>
+        <w:suppressAutoHyphens/>
+        <w:spacing w:before="0" w:after="0"/>
+        <w:rPr>
+          <w:rFonts w:ascii="Courier New" w:hAnsi="Courier New"/>
+          <w:sz w:val="18"/>
+          <w:szCs w:val="32"/>
+          <w:lang w:val="en-US"/>
+        </w:rPr>
+      </w:pPr>
+      <w:r>
+        <w:rPr>
+          <w:rFonts w:ascii="Courier New" w:hAnsi="Courier New"/>
+          <w:sz w:val="18"/>
+          <w:szCs w:val="32"/>
+          <w:lang w:val="en-US"/>
+        </w:rPr>
+        <w:t>Your public key has been saved in /c/Users/Pirulo/.ssh/id_rsa.pub</w:t>
+      </w:r>
+    </w:p>
+    <w:p>
+      <w:pPr>
+        <w:pStyle w:val="Snippet"/>
+        <w:suppressAutoHyphens/>
+        <w:spacing w:before="0" w:after="0"/>
+        <w:rPr>
+          <w:rFonts w:ascii="Courier New" w:hAnsi="Courier New"/>
+          <w:sz w:val="18"/>
+          <w:szCs w:val="32"/>
+          <w:lang w:val="en-US"/>
+        </w:rPr>
+      </w:pPr>
+      <w:r>
+        <w:rPr>
+          <w:rFonts w:ascii="Courier New" w:hAnsi="Courier New"/>
+          <w:sz w:val="18"/>
+          <w:szCs w:val="32"/>
+          <w:lang w:val="en-US"/>
+        </w:rPr>
+        <w:t>The key fingerprint is:</w:t>
+      </w:r>
+    </w:p>
+    <w:p>
+      <w:pPr>
+        <w:pStyle w:val="Snippet"/>
+        <w:suppressAutoHyphens/>
+        <w:spacing w:before="0" w:after="0"/>
+        <w:rPr>
+          <w:rFonts w:ascii="Courier New" w:hAnsi="Courier New"/>
+          <w:sz w:val="18"/>
+          <w:szCs w:val="32"/>
+          <w:lang w:val="en-US"/>
+        </w:rPr>
+      </w:pPr>
+      <w:r>
+        <w:rPr>
+          <w:rFonts w:ascii="Courier New" w:hAnsi="Courier New"/>
+          <w:sz w:val="18"/>
+          <w:szCs w:val="32"/>
+          <w:lang w:val="en-US"/>
+        </w:rPr>
+        <w:t>SHA256:qu2tGjn8KrWmSzwo8NDWkWTCCHT2dYa1Cbxq/RhWFX0 email@gmail.com</w:t>
+      </w:r>
+    </w:p>
+    <w:p>
+      <w:pPr>
+        <w:pStyle w:val="Snippet"/>
+        <w:suppressAutoHyphens/>
+        <w:spacing w:before="0" w:after="0"/>
+        <w:rPr>
+          <w:rFonts w:ascii="Courier New" w:hAnsi="Courier New"/>
+          <w:sz w:val="18"/>
+          <w:szCs w:val="32"/>
+          <w:lang w:val="en-US"/>
+        </w:rPr>
+      </w:pPr>
+      <w:r>
+        <w:rPr>
+          <w:rFonts w:ascii="Courier New" w:hAnsi="Courier New"/>
+          <w:sz w:val="18"/>
+          <w:szCs w:val="32"/>
+          <w:lang w:val="en-US"/>
+        </w:rPr>
+        <w:t>The key's randomart image is:</w:t>
+      </w:r>
+    </w:p>
+    <w:p>
+      <w:pPr>
+        <w:pStyle w:val="Snippet"/>
+        <w:suppressAutoHyphens/>
+        <w:spacing w:before="0" w:after="0"/>
+        <w:rPr>
+          <w:rFonts w:ascii="Courier New" w:hAnsi="Courier New"/>
+          <w:sz w:val="18"/>
+          <w:szCs w:val="32"/>
+        </w:rPr>
+      </w:pPr>
+      <w:r>
+        <w:rPr>
+          <w:rFonts w:ascii="Courier New" w:hAnsi="Courier New"/>
+          <w:sz w:val="18"/>
+          <w:szCs w:val="32"/>
+        </w:rPr>
+        <w:t>+---[RSA 4096]----+</w:t>
+      </w:r>
+    </w:p>
+    <w:p>
+      <w:pPr>
+        <w:pStyle w:val="Snippet"/>
+        <w:suppressAutoHyphens/>
+        <w:spacing w:before="0" w:after="0"/>
+        <w:rPr>
+          <w:rFonts w:ascii="Courier New" w:hAnsi="Courier New"/>
+          <w:sz w:val="18"/>
+          <w:szCs w:val="32"/>
+        </w:rPr>
+      </w:pPr>
+      <w:r>
+        <w:rPr>
+          <w:rFonts w:ascii="Courier New" w:hAnsi="Courier New"/>
+          <w:sz w:val="18"/>
+          <w:szCs w:val="32"/>
+        </w:rPr>
+        <w:t>|++.oo .oo+ .o    |</w:t>
+      </w:r>
+    </w:p>
+    <w:p>
+      <w:pPr>
+        <w:pStyle w:val="Snippet"/>
+        <w:suppressAutoHyphens/>
+        <w:spacing w:before="0" w:after="0"/>
+        <w:rPr>
+          <w:rFonts w:ascii="Courier New" w:hAnsi="Courier New"/>
+          <w:sz w:val="18"/>
+          <w:szCs w:val="32"/>
+        </w:rPr>
+      </w:pPr>
+      <w:r>
+        <w:rPr>
+          <w:rFonts w:ascii="Courier New" w:hAnsi="Courier New"/>
+          <w:sz w:val="18"/>
+          <w:szCs w:val="32"/>
+        </w:rPr>
+        <w:t>|. ++...o+ o. . E |</w:t>
+      </w:r>
+    </w:p>
+    <w:p>
+      <w:pPr>
+        <w:pStyle w:val="Snippet"/>
+        <w:suppressAutoHyphens/>
+        <w:spacing w:before="0" w:after="0"/>
+        <w:rPr>
+          <w:rFonts w:ascii="Courier New" w:hAnsi="Courier New"/>
+          <w:sz w:val="18"/>
+          <w:szCs w:val="32"/>
+        </w:rPr>
+      </w:pPr>
+      <w:r>
+        <w:rPr>
+          <w:rFonts w:ascii="Courier New" w:hAnsi="Courier New"/>
+          <w:sz w:val="18"/>
+          <w:szCs w:val="32"/>
+        </w:rPr>
+        <w:t>|    o.  .o.   .  |</w:t>
+      </w:r>
+    </w:p>
+    <w:p>
+      <w:pPr>
+        <w:pStyle w:val="Snippet"/>
+        <w:suppressAutoHyphens/>
+        <w:spacing w:before="0" w:after="0"/>
+        <w:rPr>
+          <w:rFonts w:ascii="Courier New" w:hAnsi="Courier New"/>
+          <w:sz w:val="18"/>
+          <w:szCs w:val="32"/>
+        </w:rPr>
+      </w:pPr>
+      <w:r>
+        <w:rPr>
+          <w:rFonts w:ascii="Courier New" w:hAnsi="Courier New"/>
+          <w:sz w:val="18"/>
+          <w:szCs w:val="32"/>
+        </w:rPr>
+        <w:t>| . . . . .       |</w:t>
+      </w:r>
+    </w:p>
+    <w:p>
+      <w:pPr>
+        <w:pStyle w:val="Snippet"/>
+        <w:suppressAutoHyphens/>
+        <w:spacing w:before="0" w:after="0"/>
+        <w:rPr>
+          <w:rFonts w:ascii="Courier New" w:hAnsi="Courier New"/>
+          <w:sz w:val="18"/>
+          <w:szCs w:val="32"/>
+        </w:rPr>
+      </w:pPr>
+      <w:r>
+        <w:rPr>
+          <w:rFonts w:ascii="Courier New" w:hAnsi="Courier New"/>
+          <w:sz w:val="18"/>
+          <w:szCs w:val="32"/>
+        </w:rPr>
+        <w:t>|o o . o S        |</w:t>
+      </w:r>
+    </w:p>
+    <w:p>
+      <w:pPr>
+        <w:pStyle w:val="Snippet"/>
+        <w:suppressAutoHyphens/>
+        <w:spacing w:before="0" w:after="0"/>
+        <w:rPr>
+          <w:rFonts w:ascii="Courier New" w:hAnsi="Courier New"/>
+          <w:sz w:val="18"/>
+          <w:szCs w:val="32"/>
+        </w:rPr>
+      </w:pPr>
+      <w:r>
+        <w:rPr>
+          <w:rFonts w:ascii="Courier New" w:hAnsi="Courier New"/>
+          <w:sz w:val="18"/>
+          <w:szCs w:val="32"/>
+        </w:rPr>
+        <w:t>|.* ..+ =         |</w:t>
+      </w:r>
+    </w:p>
+    <w:p>
+      <w:pPr>
+        <w:pStyle w:val="Snippet"/>
+        <w:suppressAutoHyphens/>
+        <w:spacing w:before="0" w:after="0"/>
+        <w:rPr>
+          <w:rFonts w:ascii="Courier New" w:hAnsi="Courier New"/>
+          <w:sz w:val="18"/>
+          <w:szCs w:val="32"/>
+        </w:rPr>
+      </w:pPr>
+      <w:r>
+        <w:rPr>
+          <w:rFonts w:ascii="Courier New" w:hAnsi="Courier New"/>
+          <w:sz w:val="18"/>
+          <w:szCs w:val="32"/>
+        </w:rPr>
+        <w:t>|o =.*.o +        |</w:t>
+      </w:r>
+    </w:p>
+    <w:p>
+      <w:pPr>
+        <w:pStyle w:val="Snippet"/>
+        <w:suppressAutoHyphens/>
+        <w:spacing w:before="0" w:after="0"/>
+        <w:rPr>
+          <w:rFonts w:ascii="Courier New" w:hAnsi="Courier New"/>
+          <w:sz w:val="18"/>
+          <w:szCs w:val="32"/>
+        </w:rPr>
+      </w:pPr>
+      <w:r>
+        <w:rPr>
+          <w:rFonts w:ascii="Courier New" w:hAnsi="Courier New"/>
+          <w:sz w:val="18"/>
+          <w:szCs w:val="32"/>
+        </w:rPr>
+        <w:t>|....o* o .       |</w:t>
+      </w:r>
+    </w:p>
+    <w:p>
+      <w:pPr>
+        <w:pStyle w:val="Snippet"/>
+        <w:suppressAutoHyphens/>
+        <w:spacing w:before="0" w:after="0"/>
+        <w:rPr>
+          <w:rFonts w:ascii="Courier New" w:hAnsi="Courier New"/>
+          <w:sz w:val="18"/>
+          <w:szCs w:val="32"/>
+        </w:rPr>
+      </w:pPr>
+      <w:r>
+        <w:rPr>
+          <w:rFonts w:ascii="Courier New" w:hAnsi="Courier New"/>
+          <w:sz w:val="18"/>
+          <w:szCs w:val="32"/>
+        </w:rPr>
+        <w:t>|  o=++=..        |</w:t>
+      </w:r>
+    </w:p>
+    <w:p>
+      <w:pPr>
+        <w:pStyle w:val="Snippet"/>
+        <w:suppressAutoHyphens/>
+        <w:spacing w:before="0" w:after="0"/>
+        <w:rPr>
+          <w:rFonts w:ascii="Courier New" w:hAnsi="Courier New"/>
+          <w:sz w:val="18"/>
+          <w:szCs w:val="32"/>
+        </w:rPr>
+      </w:pPr>
+      <w:r>
+        <w:rPr>
+          <w:rFonts w:ascii="Courier New" w:hAnsi="Courier New"/>
+          <w:sz w:val="18"/>
+          <w:szCs w:val="32"/>
+        </w:rPr>
+        <w:t>+----[SHA256]-----+</w:t>
+      </w:r>
+    </w:p>
+    <w:p>
+      <w:r>
+        <w:t>Yo dejé el directorio default, y le dí enter, o sea que no le puse password. Voy al directorio .ssh y veo que hay dos keys: id_rsa y id_rsa.pub.</w:t>
+      </w:r>
+    </w:p>
+    <w:p>
+      <w:r>
+        <w:t>La segunda, id_rsa.pub es la clave pública, y es la que tengo que upload a mi interfaz de GitHub. Esta clave pública es para que la vean otras personas. La otra clave, la privada es solo para que la vea yo, no debo permitir que nadie la vea. La clave privada la mantengo segura en mi máquina local, y no la comparto con nadie.</w:t>
+      </w:r>
+    </w:p>
+    <w:p>
+      <w:r>
+        <w:t>Una vez que tengo configuradas las claves privada y pública, cada vez que me conecto a GitHub desde mi máquina local, uso mi clave privada para demostrarle a GitHub que yo soy quien digo ser. Es una prueba de tipo matemático, porque solo mi clave privada puede, usando el algoritmo y los parámetros especificados, generar esa clave pública.</w:t>
+      </w:r>
+    </w:p>
+    <w:p>
+      <w:pPr>
+        <w:pStyle w:val="Snippet"/>
+        <w:suppressAutoHyphens/>
+        <w:spacing w:before="0" w:after="0"/>
+        <w:rPr>
+          <w:rFonts w:ascii="Courier New" w:hAnsi="Courier New"/>
+          <w:sz w:val="18"/>
+          <w:lang w:val="en-US"/>
+        </w:rPr>
+      </w:pPr>
+      <w:r>
+        <w:rPr>
+          <w:rFonts w:ascii="Courier New" w:hAnsi="Courier New"/>
+          <w:sz w:val="18"/>
+          <w:lang w:val="en-US"/>
+        </w:rPr>
+        <w:t>cd \\Users\\user_name\\.ssh</w:t>
+      </w:r>
+    </w:p>
+    <w:p>
+      <w:pPr>
+        <w:pStyle w:val="Snippet"/>
+        <w:suppressAutoHyphens/>
+        <w:spacing w:before="0" w:after="0"/>
+        <w:rPr>
+          <w:rFonts w:ascii="Courier New" w:hAnsi="Courier New"/>
+          <w:sz w:val="18"/>
+          <w:lang w:val="en-US"/>
+        </w:rPr>
+      </w:pPr>
+      <w:r>
+        <w:rPr>
+          <w:rFonts w:ascii="Courier New" w:hAnsi="Courier New"/>
+          <w:sz w:val="18"/>
+          <w:lang w:val="en-US"/>
+        </w:rPr>
+        <w:t>cat id_rsa</w:t>
+      </w:r>
+    </w:p>
+    <w:p>
+      <w:r>
+        <w:t>Me muestra en la consola e</w:t>
+      </w:r>
+      <w:r>
+        <w:t>l hash de mi clave privada.</w:t>
+      </w:r>
+    </w:p>
+    <w:p>
+      <w:pPr>
+        <w:pStyle w:val="Snippet"/>
+        <w:suppressAutoHyphens/>
+        <w:spacing w:before="0" w:after="0"/>
+        <w:rPr>
+          <w:rFonts w:ascii="Courier New" w:hAnsi="Courier New"/>
+          <w:sz w:val="18"/>
+        </w:rPr>
+      </w:pPr>
+      <w:r>
+        <w:rPr>
+          <w:rFonts w:ascii="Courier New" w:hAnsi="Courier New"/>
+          <w:sz w:val="18"/>
+        </w:rPr>
+        <w:t>cat id_rsa.pub</w:t>
+      </w:r>
+    </w:p>
+    <w:p>
+      <w:r>
+        <w:t>Me muestra en la consola e</w:t>
+      </w:r>
+      <w:r>
+        <w:t>l hash de mi clave pública.</w:t>
+      </w:r>
+    </w:p>
+    <w:p>
+      <w:pPr>
+        <w:pStyle w:val="Heading2"/>
+        <w:rPr>
+          <w:lang w:val="es-AR"/>
+        </w:rPr>
+      </w:pPr>
+      <w:r>
+        <w:rPr>
+          <w:lang w:val="es-AR"/>
+        </w:rPr>
+        <w:t>Arrancar el servicio SSH</w:t>
+      </w:r>
+      <w:r>
+        <w:rPr>
+          <w:rStyle w:val="FootnoteReference"/>
+        </w:rPr>
+        <w:footnoteReference w:id="1"/>
+      </w:r>
+    </w:p>
+    <w:p>
+      <w:r>
+        <w:t xml:space="preserve">Arranco el agente SSH en background. </w:t>
+      </w:r>
+      <w:r>
+        <w:t>Pego en Git Bash</w:t>
+      </w:r>
+      <w:r>
+        <w:t xml:space="preserve"> (no en la consola de Windows)</w:t>
+      </w:r>
+      <w:r>
+        <w:t>:</w:t>
+      </w:r>
+    </w:p>
+    <w:p>
+      <w:pPr>
+        <w:pStyle w:val="Snippet"/>
+      </w:pPr>
+      <w:r>
+        <w:t>eval "$(ssh-agent -s)"</w:t>
+      </w:r>
+    </w:p>
+    <w:p>
+      <w:pPr>
+        <w:keepNext/>
+        <w:keepLines/>
+      </w:pPr>
+      <w:r>
+        <w:t>y me dice</w:t>
+      </w:r>
+      <w:r>
+        <w:t>:</w:t>
+      </w:r>
+    </w:p>
+    <w:p>
+      <w:pPr>
+        <w:pStyle w:val="Snippet"/>
+      </w:pPr>
+      <w:r>
+        <w:t>Agent pid 1</w:t>
+      </w:r>
+      <w:r>
+        <w:t>234</w:t>
+      </w:r>
+    </w:p>
+    <w:p>
+      <w:pPr>
+        <w:pStyle w:val="Heading2"/>
+        <w:rPr>
+          <w:lang w:val="es-AR"/>
+        </w:rPr>
+      </w:pPr>
+      <w:r>
+        <w:rPr>
+          <w:lang w:val="es-AR"/>
+        </w:rPr>
+        <w:t>Decirle a Git que tengo una clave local</w:t>
+      </w:r>
+    </w:p>
+    <w:p>
+      <w:pPr>
+        <w:keepNext/>
+        <w:keepLines/>
+      </w:pPr>
+      <w:r>
+        <w:t>Ahora tengo que decirle al Git de mi PC local que tengo esta clave. Tengo que ir al directorio donde tengo la clave:</w:t>
+      </w:r>
+    </w:p>
+    <w:p>
+      <w:pPr>
+        <w:pStyle w:val="Snippet"/>
+      </w:pPr>
+      <w:r>
+        <w:t>cd \\Users\\user_Windows\\.ssh</w:t>
+      </w:r>
+    </w:p>
+    <w:p>
+      <w:pPr>
+        <w:keepNext/>
+        <w:keepLines/>
+      </w:pPr>
+      <w:r>
+        <w:t>Ahora le digo al agente ssh de mi clave privada:</w:t>
+      </w:r>
+    </w:p>
+    <w:p>
+      <w:pPr>
+        <w:pStyle w:val="Snippet"/>
+      </w:pPr>
+      <w:r>
+        <w:t>ssh-add id_rsa</w:t>
+      </w:r>
+    </w:p>
+    <w:p>
+      <w:pPr>
+        <w:keepNext/>
+        <w:keepLines/>
+      </w:pPr>
+      <w:r>
+        <w:t>o bien todo junto:</w:t>
+      </w:r>
+    </w:p>
+    <w:p>
+      <w:pPr>
+        <w:pStyle w:val="Snippet"/>
+        <w:rPr>
+          <w:lang w:val="en-US"/>
+        </w:rPr>
+      </w:pPr>
+      <w:r>
+        <w:rPr>
+          <w:lang w:val="en-US"/>
+        </w:rPr>
+        <w:t>eval "$(ssh-agent -s)"</w:t>
+      </w:r>
+    </w:p>
+    <w:p>
+      <w:pPr>
+        <w:pStyle w:val="Snippet"/>
+        <w:rPr>
+          <w:lang w:val="en-US"/>
+        </w:rPr>
+      </w:pPr>
+      <w:r>
+        <w:rPr>
+          <w:lang w:val="en-US"/>
+        </w:rPr>
+        <w:t>ssh-add \\Users\\</w:t>
+      </w:r>
+      <w:r>
+        <w:rPr>
+          <w:highlight w:val="yellow"/>
+          <w:lang w:val="en-US"/>
+        </w:rPr>
+        <w:t>Gustavo</w:t>
+      </w:r>
+      <w:r>
+        <w:rPr>
+          <w:lang w:val="en-US"/>
+        </w:rPr>
+        <w:t>\\.ssh</w:t>
+      </w:r>
+      <w:r>
+        <w:rPr>
+          <w:lang w:val="en-US"/>
+        </w:rPr>
+        <w:t>\\</w:t>
+      </w:r>
+      <w:r>
+        <w:rPr>
+          <w:lang w:val="en-US"/>
+        </w:rPr>
+        <w:t>id_rsa</w:t>
+      </w:r>
+    </w:p>
+    <w:p>
+      <w:r>
+        <w:lastRenderedPageBreak/>
+        <w:t>No le pongo la clave -K, porque si lo hago me pediría un footprint de mi clave, y no quiero. Me informa:</w:t>
+      </w:r>
+    </w:p>
+    <w:p>
+      <w:pPr>
+        <w:pStyle w:val="Snippet"/>
+      </w:pPr>
+      <w:r>
+        <w:t>Identity added: id_rsa (</w:t>
+      </w:r>
+      <w:hyperlink r:id="rId18" w:history="1">
+        <w:r>
+          <w:rPr>
+            <w:rStyle w:val="Hyperlink"/>
+            <w:lang w:val="es-AR"/>
+          </w:rPr>
+          <w:t>email@gmail.com</w:t>
+        </w:r>
+      </w:hyperlink>
+      <w:r>
+        <w:t>)</w:t>
+      </w:r>
+    </w:p>
+    <w:p>
+      <w:r>
+        <w:t>Esta ventana de Git B</w:t>
+      </w:r>
+      <w:r>
+        <w:t>ash no hay que cerrarla, porque eso detendría el servicio SSH.</w:t>
+      </w:r>
+    </w:p>
+    <w:p>
+      <w:pPr>
+        <w:pStyle w:val="Heading1"/>
+      </w:pPr>
+      <w:r>
+        <w:t>Subir mi clave púb</w:t>
+      </w:r>
+      <w:r>
+        <w:t>lica a GitHub</w:t>
+      </w:r>
+    </w:p>
+    <w:p>
+      <w:r>
+        <w:t xml:space="preserve">De regreso en mi PC local. </w:t>
+      </w:r>
+      <w:r>
+        <w:t>Abro el file de mi c</w:t>
+      </w:r>
+      <w:r>
+        <w:t xml:space="preserve">lave pública </w:t>
+      </w:r>
+      <w:r>
+        <w:t xml:space="preserve">(id_rsa.pub) </w:t>
+      </w:r>
+      <w:r>
+        <w:t xml:space="preserve">con Notepad++ y copio todo el contenido al clipboard. Voy a GitHub. A la derecha, busco mi cuenta. Despliego. Abajo busco Settings. Se abre un menú. Busco </w:t>
+      </w:r>
+      <w:r>
+        <w:t>SSH y GPG keys en la barra de links, que corre verticalmente a la izquierda del panel principal</w:t>
+      </w:r>
+      <w:r>
+        <w:t xml:space="preserve">. Click. Me muestra si tengo claves cargadas. Click New SSH key. Le pongo en Title un nombre que sea significativo para mi propia referencia. En el cuadro de key pego la clave que copié de mi PC. Click Add SSH key. </w:t>
+      </w:r>
+      <w:r>
+        <w:t>Si me la pide, p</w:t>
+      </w:r>
+      <w:r>
+        <w:t xml:space="preserve">ongo mi clave de GitHub, no la password que le puse en mi PC a mi clave SSH. Ahora me muestra que tengo una clave asociada con mi cuenta. </w:t>
+      </w:r>
+    </w:p>
+    <w:p>
+      <w:pPr>
+        <w:pStyle w:val="Heading1"/>
+      </w:pPr>
+      <w:r>
+        <w:t>Crear un</w:t>
+      </w:r>
+      <w:r>
+        <w:t>a referencia entre un repositorio local y uno remoto</w:t>
+      </w:r>
+    </w:p>
+    <w:p>
+      <w:pPr>
+        <w:keepNext/>
+        <w:keepLines/>
+      </w:pPr>
+      <w:r>
         <w:t>Necesito estar dentro del repositorio local que me interesa</w:t>
       </w:r>
       <w:r>
@@ -2270,7 +2417,7 @@
       <w:r>
         <w:t xml:space="preserve">cd </w:t>
       </w:r>
-      <w:hyperlink r:id="rId18" w:history="1">
+      <w:hyperlink r:id="rId19" w:history="1">
         <w:r>
           <w:rPr>
             <w:rStyle w:val="Hyperlink"/>
@@ -2294,14 +2441,8 @@
     <w:p>
       <w:pPr>
         <w:pStyle w:val="Snippet"/>
-        <w:rPr>
-          <w:lang w:val="en-US"/>
-        </w:rPr>
-      </w:pPr>
-      <w:r>
-        <w:rPr>
-          <w:lang w:val="en-US"/>
-        </w:rPr>
+      </w:pPr>
+      <w:r>
         <w:t>git remote add prueba git@github.com:user_GitHub/prueba.git</w:t>
       </w:r>
     </w:p>
@@ -2349,7 +2490,6 @@
         <w:keepLines/>
       </w:pPr>
       <w:r>
-        <w:lastRenderedPageBreak/>
         <w:t>Si cometimos un error</w:t>
       </w:r>
       <w:r>
@@ -2450,14 +2590,12 @@
           <w:lang w:val="en-US"/>
         </w:rPr>
       </w:pPr>
-      <w:bookmarkStart w:id="0" w:name="_GoBack"/>
       <w:r>
         <w:rPr>
           <w:lang w:val="en-US"/>
         </w:rPr>
         <w:t>git pull -v --allow-unrelated-histories --no-commit prueba main</w:t>
       </w:r>
-      <w:bookmarkEnd w:id="0"/>
     </w:p>
     <w:p>
       <w:r>
@@ -2536,7 +2674,7 @@
         <w:rPr>
           <w:rStyle w:val="FootnoteReference"/>
         </w:rPr>
-        <w:footnoteReference w:id="1"/>
+        <w:footnoteReference w:id="2"/>
       </w:r>
       <w:r>
         <w:t xml:space="preserve"> (Man in the Middle). </w:t>
@@ -2570,6 +2708,7 @@
         <w:rPr>
           <w:lang w:val="en-US"/>
         </w:rPr>
+        <w:lastRenderedPageBreak/>
         <w:t>RSA key fingerprint is SHA256:nThbg6kXUpJWGl7E1IGOCspRomTxdCARLviKw6E5SY8.</w:t>
       </w:r>
     </w:p>
@@ -2610,7 +2749,7 @@
       </w:r>
     </w:p>
     <w:p>
-      <w:hyperlink r:id="rId19" w:history="1">
+      <w:hyperlink r:id="rId20" w:history="1">
         <w:r>
           <w:rPr>
             <w:rStyle w:val="Hyperlink"/>
@@ -2779,15 +2918,236 @@
     </w:p>
     <w:p>
       <w:pPr>
-        <w:pStyle w:val="Heading2"/>
-        <w:rPr>
-          <w:lang w:val="es-AR"/>
-        </w:rPr>
-      </w:pPr>
-      <w:r>
-        <w:rPr>
-          <w:lang w:val="es-AR"/>
-        </w:rPr>
+        <w:pStyle w:val="Heading1"/>
+      </w:pPr>
+      <w:r>
+        <w:t>Hacemos cambios en el repositorio local</w:t>
+      </w:r>
+    </w:p>
+    <w:p>
+      <w:r>
+        <w:t>Editamos uno.txt y le agregamos otra línas, que dice "dos". Agregamos todo el repositorio al tracking:</w:t>
+      </w:r>
+    </w:p>
+    <w:p>
+      <w:pPr>
+        <w:pStyle w:val="Snippet"/>
+      </w:pPr>
+      <w:r>
+        <w:t>git add .</w:t>
+      </w:r>
+    </w:p>
+    <w:p>
+      <w:r>
+        <w:t>Examinamos el resutado:</w:t>
+      </w:r>
+    </w:p>
+    <w:p>
+      <w:pPr>
+        <w:pStyle w:val="Snippet"/>
+      </w:pPr>
+      <w:r>
+        <w:t>git status</w:t>
+      </w:r>
+    </w:p>
+    <w:p>
+      <w:r>
+        <w:t>Nos informa que tenemos en la rama main cambios para ser commited (o sea, están staged). Cometemos:</w:t>
+      </w:r>
+    </w:p>
+    <w:p>
+      <w:pPr>
+        <w:pStyle w:val="Snippet"/>
+      </w:pPr>
+      <w:r>
+        <w:t>git commit -m "agregamos dos"</w:t>
+      </w:r>
+    </w:p>
+    <w:p>
+      <w:r>
+        <w:t>Nos informa lo que pasó.</w:t>
+      </w:r>
+    </w:p>
+    <w:p>
+      <w:pPr>
+        <w:pStyle w:val="Snippet"/>
+      </w:pPr>
+      <w:r>
+        <w:t>git log # para ver la historia</w:t>
+      </w:r>
+    </w:p>
+    <w:p>
+      <w:r>
+        <w:t>Vemos que nos muestra la historia de todo lo que hicimos: el commit inicial en el remoto, el pu</w:t>
+      </w:r>
+      <w:r>
+        <w:t>ll cuando bajamos todo del remoto al local, y el push cuando modificamos uno.txt en el local y subimos los cambios al remoto.</w:t>
+      </w:r>
+    </w:p>
+    <w:p>
+      <w:pPr>
+        <w:pStyle w:val="Heading1"/>
+      </w:pPr>
+      <w:r>
+        <w:t>Cambiar de branch</w:t>
+      </w:r>
+    </w:p>
+    <w:p>
+      <w:r>
+        <w:t>El comando checkout cambia entre branches o restaura directorios. El comando restore específicamente restaura d</w:t>
+      </w:r>
+      <w:r>
+        <w:t>i</w:t>
+      </w:r>
+      <w:r>
+        <w:t>rectorios.</w:t>
+      </w:r>
+    </w:p>
+    <w:p>
+      <w:pPr>
+        <w:pStyle w:val="Snippet"/>
+      </w:pPr>
+      <w:r>
+        <w:t>git restore -- "nombre-del.archivo" # para deshacer los cambios que no han sido commited.</w:t>
+      </w:r>
+    </w:p>
+    <w:p>
+      <w:pPr>
+        <w:pStyle w:val="Snippet"/>
+      </w:pPr>
+      <w:r>
+        <w:t>git diff -- "nombre-del.archivo" # para ver los cambios que se hicieron en el archivo.</w:t>
+      </w:r>
+    </w:p>
+    <w:p>
+      <w:pPr>
+        <w:pStyle w:val="Heading1"/>
+      </w:pPr>
+      <w:r>
+        <w:t>Cada vez que cambio algo</w:t>
+      </w:r>
+    </w:p>
+    <w:p>
+      <w:r>
+        <w:t>Cada vez que cambio un archivo tengo que volver a darle add, y luego commit. Si le doy restore antes de haberle dado commit, Git no va a poder rehacer el cambio que antes deshice.</w:t>
+      </w:r>
+    </w:p>
+    <w:p>
+      <w:pPr>
+        <w:pStyle w:val="Heading1"/>
+      </w:pPr>
+      <w:r>
+        <w:t>.gitignore</w:t>
+      </w:r>
+    </w:p>
+    <w:p>
+      <w:r>
+        <w:t>Crear en la carpeta raíz del proyecto un archivo de texto que se llame .gitignore. Es uno para cada proyecto. Tiene los nombres de los archivos y las carpetas que Git debe ignorar.</w:t>
+      </w:r>
+      <w:r>
+        <w:t xml:space="preserve"> En estas materias estamos usando lo siguiente:</w:t>
+      </w:r>
+    </w:p>
+    <w:p>
+      <w:pPr>
+        <w:shd w:val="clear" w:color="auto" w:fill="1E1E1E"/>
+        <w:spacing w:after="0" w:line="285" w:lineRule="atLeast"/>
+        <w:rPr>
+          <w:rFonts w:ascii="Consolas" w:eastAsia="Times New Roman" w:hAnsi="Consolas" w:cs="Times New Roman"/>
+          <w:color w:val="D4D4D4"/>
+          <w:sz w:val="21"/>
+          <w:szCs w:val="21"/>
+          <w:lang w:eastAsia="es-AR"/>
+        </w:rPr>
+      </w:pPr>
+      <w:r>
+        <w:rPr>
+          <w:rFonts w:ascii="Consolas" w:eastAsia="Times New Roman" w:hAnsi="Consolas" w:cs="Times New Roman"/>
+          <w:color w:val="D4D4D4"/>
+          <w:sz w:val="21"/>
+          <w:szCs w:val="21"/>
+          <w:lang w:eastAsia="es-AR"/>
+        </w:rPr>
+        <w:t>.angular/</w:t>
+      </w:r>
+    </w:p>
+    <w:p>
+      <w:pPr>
+        <w:shd w:val="clear" w:color="auto" w:fill="1E1E1E"/>
+        <w:spacing w:after="0" w:line="285" w:lineRule="atLeast"/>
+        <w:rPr>
+          <w:rFonts w:ascii="Consolas" w:eastAsia="Times New Roman" w:hAnsi="Consolas" w:cs="Times New Roman"/>
+          <w:color w:val="D4D4D4"/>
+          <w:sz w:val="21"/>
+          <w:szCs w:val="21"/>
+          <w:lang w:eastAsia="es-AR"/>
+        </w:rPr>
+      </w:pPr>
+      <w:r>
+        <w:rPr>
+          <w:rFonts w:ascii="Consolas" w:eastAsia="Times New Roman" w:hAnsi="Consolas" w:cs="Times New Roman"/>
+          <w:color w:val="D4D4D4"/>
+          <w:sz w:val="21"/>
+          <w:szCs w:val="21"/>
+          <w:lang w:eastAsia="es-AR"/>
+        </w:rPr>
+        <w:t>node_modules/</w:t>
+      </w:r>
+    </w:p>
+    <w:p>
+      <w:pPr>
+        <w:shd w:val="clear" w:color="auto" w:fill="1E1E1E"/>
+        <w:spacing w:after="0" w:line="285" w:lineRule="atLeast"/>
+        <w:rPr>
+          <w:rFonts w:ascii="Consolas" w:eastAsia="Times New Roman" w:hAnsi="Consolas" w:cs="Times New Roman"/>
+          <w:color w:val="D4D4D4"/>
+          <w:sz w:val="21"/>
+          <w:szCs w:val="21"/>
+          <w:lang w:eastAsia="es-AR"/>
+        </w:rPr>
+      </w:pPr>
+      <w:r>
+        <w:rPr>
+          <w:rFonts w:ascii="Consolas" w:eastAsia="Times New Roman" w:hAnsi="Consolas" w:cs="Times New Roman"/>
+          <w:color w:val="D4D4D4"/>
+          <w:sz w:val="21"/>
+          <w:szCs w:val="21"/>
+          <w:lang w:eastAsia="es-AR"/>
+        </w:rPr>
+        <w:t>.mvn/</w:t>
+      </w:r>
+    </w:p>
+    <w:p>
+      <w:pPr>
+        <w:shd w:val="clear" w:color="auto" w:fill="1E1E1E"/>
+        <w:spacing w:after="0" w:line="285" w:lineRule="atLeast"/>
+        <w:rPr>
+          <w:rFonts w:ascii="Consolas" w:eastAsia="Times New Roman" w:hAnsi="Consolas" w:cs="Times New Roman"/>
+          <w:color w:val="D4D4D4"/>
+          <w:sz w:val="21"/>
+          <w:szCs w:val="21"/>
+          <w:lang w:eastAsia="es-AR"/>
+        </w:rPr>
+      </w:pPr>
+      <w:r>
+        <w:rPr>
+          <w:rFonts w:ascii="Consolas" w:eastAsia="Times New Roman" w:hAnsi="Consolas" w:cs="Times New Roman"/>
+          <w:color w:val="D4D4D4"/>
+          <w:sz w:val="21"/>
+          <w:szCs w:val="21"/>
+          <w:lang w:eastAsia="es-AR"/>
+        </w:rPr>
+        <w:t>target/</w:t>
+      </w:r>
+    </w:p>
+    <w:p>
+      <w:pPr>
+        <w:pStyle w:val="Heading1"/>
+      </w:pPr>
+      <w:bookmarkStart w:id="0" w:name="_GoBack"/>
+      <w:bookmarkEnd w:id="0"/>
+      <w:r>
+        <w:lastRenderedPageBreak/>
         <w:t>Pushing</w:t>
       </w:r>
     </w:p>
@@ -2880,7 +3240,6 @@
         <w:t xml:space="preserve">se </w:t>
       </w:r>
       <w:r>
-        <w:lastRenderedPageBreak/>
         <w:t xml:space="preserve">desea compartir. De esa manera, </w:t>
       </w:r>
       <w:r>
@@ -2916,778 +3275,96 @@
     </w:p>
     <w:p>
       <w:pPr>
+        <w:shd w:val="clear" w:color="auto" w:fill="FDE9D9" w:themeFill="accent6" w:themeFillTint="33"/>
+        <w:suppressAutoHyphens/>
+        <w:spacing w:after="0" w:line="240" w:lineRule="auto"/>
+        <w:rPr>
+          <w:rFonts w:ascii="Courier New" w:hAnsi="Courier New" w:cs="Courier New"/>
+          <w:sz w:val="18"/>
+          <w:lang w:val="en-US"/>
+        </w:rPr>
+      </w:pPr>
+      <w:r>
+        <w:rPr>
+          <w:rFonts w:ascii="Courier New" w:hAnsi="Courier New" w:cs="Courier New"/>
+          <w:sz w:val="18"/>
+          <w:lang w:val="en-US"/>
+        </w:rPr>
+        <w:t>git add --all</w:t>
+      </w:r>
+    </w:p>
+    <w:p>
+      <w:pPr>
+        <w:shd w:val="clear" w:color="auto" w:fill="FDE9D9" w:themeFill="accent6" w:themeFillTint="33"/>
+        <w:suppressAutoHyphens/>
+        <w:spacing w:after="0" w:line="240" w:lineRule="auto"/>
+        <w:rPr>
+          <w:rFonts w:ascii="Courier New" w:hAnsi="Courier New" w:cs="Courier New"/>
+          <w:sz w:val="18"/>
+          <w:lang w:val="en-US"/>
+        </w:rPr>
+      </w:pPr>
+      <w:r>
+        <w:rPr>
+          <w:rFonts w:ascii="Courier New" w:hAnsi="Courier New" w:cs="Courier New"/>
+          <w:sz w:val="18"/>
+          <w:lang w:val="en-US"/>
+        </w:rPr>
+        <w:t>git commit -m "algún mensaje"</w:t>
+      </w:r>
+    </w:p>
+    <w:p>
+      <w:pPr>
+        <w:shd w:val="clear" w:color="auto" w:fill="FDE9D9" w:themeFill="accent6" w:themeFillTint="33"/>
+        <w:suppressAutoHyphens/>
+        <w:spacing w:after="0" w:line="240" w:lineRule="auto"/>
+        <w:rPr>
+          <w:rFonts w:ascii="Courier New" w:hAnsi="Courier New" w:cs="Courier New"/>
+          <w:sz w:val="18"/>
+          <w:lang w:val="en-US"/>
+        </w:rPr>
+      </w:pPr>
+      <w:r>
+        <w:rPr>
+          <w:rFonts w:ascii="Courier New" w:hAnsi="Courier New" w:cs="Courier New"/>
+          <w:sz w:val="18"/>
+          <w:lang w:val="en-US"/>
+        </w:rPr>
+        <w:t>git remote -v</w:t>
+      </w:r>
+    </w:p>
+    <w:p>
+      <w:pPr>
+        <w:shd w:val="clear" w:color="auto" w:fill="FDE9D9" w:themeFill="accent6" w:themeFillTint="33"/>
+        <w:suppressAutoHyphens/>
+        <w:spacing w:after="0" w:line="240" w:lineRule="auto"/>
+        <w:rPr>
+          <w:rFonts w:ascii="Courier New" w:hAnsi="Courier New" w:cs="Courier New"/>
+          <w:sz w:val="18"/>
+          <w:lang w:val="en-US"/>
+        </w:rPr>
+      </w:pPr>
+      <w:r>
+        <w:rPr>
+          <w:rFonts w:ascii="Courier New" w:hAnsi="Courier New" w:cs="Courier New"/>
+          <w:sz w:val="18"/>
+          <w:lang w:val="en-US"/>
+        </w:rPr>
+        <w:t>git push origin main</w:t>
+      </w:r>
+    </w:p>
+    <w:p>
+      <w:pPr>
+        <w:rPr>
+          <w:lang w:val="en-US"/>
+        </w:rPr>
+      </w:pPr>
+    </w:p>
+    <w:p>
+      <w:pPr>
         <w:pStyle w:val="Heading1"/>
       </w:pPr>
       <w:r>
-        <w:t>Hacemos cambios en el repositorio local</w:t>
-      </w:r>
-    </w:p>
-    <w:p>
-      <w:r>
-        <w:t>Editamos uno.txt y le agregamos otra línas, que dice "dos". Agregamos todo el repositorio al tracking:</w:t>
-      </w:r>
-    </w:p>
-    <w:p>
-      <w:pPr>
-        <w:pStyle w:val="Snippet"/>
-      </w:pPr>
-      <w:r>
-        <w:t>git add .</w:t>
-      </w:r>
-    </w:p>
-    <w:p>
-      <w:r>
-        <w:t>Examinamos el resutado:</w:t>
-      </w:r>
-    </w:p>
-    <w:p>
-      <w:pPr>
-        <w:pStyle w:val="Snippet"/>
-      </w:pPr>
-      <w:r>
-        <w:t>git status</w:t>
-      </w:r>
-    </w:p>
-    <w:p>
-      <w:r>
-        <w:t>Nos informa que tenemos en la rama main cambios para ser commited (o sea, están staged). Cometemos:</w:t>
-      </w:r>
-    </w:p>
-    <w:p>
-      <w:pPr>
-        <w:pStyle w:val="Snippet"/>
-      </w:pPr>
-      <w:r>
-        <w:t>git commit -m "agregamos dos"</w:t>
-      </w:r>
-    </w:p>
-    <w:p>
-      <w:r>
-        <w:t>Nos informa lo que pasó.</w:t>
-      </w:r>
-    </w:p>
-    <w:p>
-      <w:pPr>
-        <w:pStyle w:val="Snippet"/>
-      </w:pPr>
-      <w:r>
-        <w:t>git log # para ver la historia</w:t>
-      </w:r>
-    </w:p>
-    <w:p>
-      <w:r>
-        <w:t>Vemos que nos muestra la historia de todo lo que hicimos: el commit inicial en el remoto, el pu</w:t>
-      </w:r>
-      <w:r>
-        <w:t>ll cuando bajamos todo del remoto al local, y el push cuando modificamos uno.txt en el local y subimos los cambios al remoto.</w:t>
-      </w:r>
-    </w:p>
-    <w:p>
-      <w:pPr>
-        <w:pStyle w:val="Heading1"/>
-      </w:pPr>
-      <w:r>
-        <w:t>Cambiar de branch</w:t>
-      </w:r>
-    </w:p>
-    <w:p>
-      <w:r>
-        <w:t>El comando checkout cambia entre branches o restaura directorios. El comando restore específicamente restaura d</w:t>
-      </w:r>
-      <w:r>
-        <w:t>i</w:t>
-      </w:r>
-      <w:r>
-        <w:t>rectorios.</w:t>
-      </w:r>
-    </w:p>
-    <w:p>
-      <w:pPr>
-        <w:pStyle w:val="Snippet"/>
-      </w:pPr>
-      <w:r>
-        <w:t>git restore -- "nombre-del.archivo" # para deshacer los cambios que no han sido commited.</w:t>
-      </w:r>
-    </w:p>
-    <w:p>
-      <w:pPr>
-        <w:pStyle w:val="Snippet"/>
-      </w:pPr>
-      <w:r>
-        <w:t>git diff -- "nombre-del.archivo" # para ver los cambios que se hicieron en el archivo.</w:t>
-      </w:r>
-    </w:p>
-    <w:p>
-      <w:pPr>
-        <w:pStyle w:val="Heading1"/>
-      </w:pPr>
-      <w:r>
-        <w:t>Cada vez que cambio algo</w:t>
-      </w:r>
-    </w:p>
-    <w:p>
-      <w:r>
-        <w:t>Cada vez que cambio un archivo tengo que volver a darle add, y luego commit. Si le doy restore antes de haberle dado commit, Git no va a poder rehacer el cambio que antes deshice.</w:t>
-      </w:r>
-    </w:p>
-    <w:p/>
-    <w:p>
-      <w:r>
-        <w:t>Creo un archivo index.html, que contiene Texto HTML.</w:t>
-      </w:r>
-    </w:p>
-    <w:p>
-      <w:pPr>
-        <w:rPr>
-          <w:lang w:val="en-US"/>
-        </w:rPr>
-      </w:pPr>
-      <w:r>
-        <w:rPr>
-          <w:lang w:val="en-US"/>
-        </w:rPr>
-        <w:t>git add index.html</w:t>
-      </w:r>
-    </w:p>
-    <w:p>
-      <w:pPr>
-        <w:rPr>
-          <w:lang w:val="en-US"/>
-        </w:rPr>
-      </w:pPr>
-      <w:r>
-        <w:rPr>
-          <w:lang w:val="en-US"/>
-        </w:rPr>
-        <w:t>git commit -m "c"</w:t>
-      </w:r>
-    </w:p>
-    <w:p>
-      <w:r>
-        <w:t>git status</w:t>
-      </w:r>
-    </w:p>
-    <w:p>
-      <w:r>
-        <w:t>Edito index.html y le reemplazo el contenido por zzzzzzz. Grabo.</w:t>
-      </w:r>
-    </w:p>
-    <w:p>
-      <w:r>
-        <w:t>git status</w:t>
-      </w:r>
-    </w:p>
-    <w:p/>
-    <w:p>
-      <w:r>
-        <w:t>Vuelvo a cambiar index.html como antes, grabo.</w:t>
-      </w:r>
-    </w:p>
-    <w:p>
-      <w:r>
-        <w:t>git status ahora me dice que index.html ha sido modificado. Para ver las diferencias, o sea lo que cambió, le doy</w:t>
-      </w:r>
-    </w:p>
-    <w:p>
-      <w:pPr>
-        <w:rPr>
-          <w:lang w:val="en-US"/>
-        </w:rPr>
-      </w:pPr>
-      <w:r>
-        <w:rPr>
-          <w:lang w:val="en-US"/>
-        </w:rPr>
-        <w:t>git diff index.html.</w:t>
-      </w:r>
-    </w:p>
-    <w:p>
-      <w:pPr>
-        <w:rPr>
-          <w:lang w:val="en-US"/>
-        </w:rPr>
-      </w:pPr>
-    </w:p>
-    <w:p>
-      <w:pPr>
-        <w:autoSpaceDE w:val="0"/>
-        <w:autoSpaceDN w:val="0"/>
-        <w:adjustRightInd w:val="0"/>
-        <w:spacing w:after="0" w:line="240" w:lineRule="auto"/>
-        <w:rPr>
-          <w:rFonts w:ascii="Lucida Console" w:hAnsi="Lucida Console" w:cs="Lucida Console"/>
-          <w:sz w:val="18"/>
-          <w:lang w:val="en-US"/>
-        </w:rPr>
-      </w:pPr>
-      <w:r>
-        <w:rPr>
-          <w:rFonts w:ascii="Lucida Console" w:hAnsi="Lucida Console" w:cs="Lucida Console"/>
-          <w:sz w:val="18"/>
-          <w:lang w:val="en-US"/>
-        </w:rPr>
-        <w:t>$ git diff index.html</w:t>
-      </w:r>
-    </w:p>
-    <w:p>
-      <w:pPr>
-        <w:autoSpaceDE w:val="0"/>
-        <w:autoSpaceDN w:val="0"/>
-        <w:adjustRightInd w:val="0"/>
-        <w:spacing w:after="0" w:line="240" w:lineRule="auto"/>
-        <w:rPr>
-          <w:rFonts w:ascii="Lucida Console" w:hAnsi="Lucida Console" w:cs="Lucida Console"/>
-          <w:b/>
-          <w:bCs/>
-          <w:sz w:val="18"/>
-        </w:rPr>
-      </w:pPr>
-      <w:r>
-        <w:rPr>
-          <w:rFonts w:ascii="Lucida Console" w:hAnsi="Lucida Console" w:cs="Lucida Console"/>
-          <w:b/>
-          <w:bCs/>
-          <w:sz w:val="18"/>
-        </w:rPr>
-        <w:t>diff --git a/TUTORIALES/index.html b/TUTORIALES/index.html</w:t>
-      </w:r>
-    </w:p>
-    <w:p>
-      <w:pPr>
-        <w:autoSpaceDE w:val="0"/>
-        <w:autoSpaceDN w:val="0"/>
-        <w:adjustRightInd w:val="0"/>
-        <w:spacing w:after="0" w:line="240" w:lineRule="auto"/>
-        <w:rPr>
-          <w:rFonts w:ascii="Lucida Console" w:hAnsi="Lucida Console" w:cs="Lucida Console"/>
-          <w:b/>
-          <w:bCs/>
-          <w:sz w:val="18"/>
-        </w:rPr>
-      </w:pPr>
-      <w:r>
-        <w:rPr>
-          <w:rFonts w:ascii="Lucida Console" w:hAnsi="Lucida Console" w:cs="Lucida Console"/>
-          <w:b/>
-          <w:bCs/>
-          <w:sz w:val="18"/>
-        </w:rPr>
-        <w:t>index d8e0f82..0e3f705 100644</w:t>
-      </w:r>
-    </w:p>
-    <w:p>
-      <w:pPr>
-        <w:autoSpaceDE w:val="0"/>
-        <w:autoSpaceDN w:val="0"/>
-        <w:adjustRightInd w:val="0"/>
-        <w:spacing w:after="0" w:line="240" w:lineRule="auto"/>
-        <w:rPr>
-          <w:rFonts w:ascii="Lucida Console" w:hAnsi="Lucida Console" w:cs="Lucida Console"/>
-          <w:b/>
-          <w:bCs/>
-          <w:sz w:val="18"/>
-        </w:rPr>
-      </w:pPr>
-      <w:r>
-        <w:rPr>
-          <w:rFonts w:ascii="Lucida Console" w:hAnsi="Lucida Console" w:cs="Lucida Console"/>
-          <w:b/>
-          <w:bCs/>
-          <w:sz w:val="18"/>
-        </w:rPr>
-        <w:t>--- a/TUTORIALES/index.html</w:t>
-      </w:r>
-    </w:p>
-    <w:p>
-      <w:pPr>
-        <w:autoSpaceDE w:val="0"/>
-        <w:autoSpaceDN w:val="0"/>
-        <w:adjustRightInd w:val="0"/>
-        <w:spacing w:after="0" w:line="240" w:lineRule="auto"/>
-        <w:rPr>
-          <w:rFonts w:ascii="Lucida Console" w:hAnsi="Lucida Console" w:cs="Lucida Console"/>
-          <w:b/>
-          <w:bCs/>
-          <w:sz w:val="18"/>
-        </w:rPr>
-      </w:pPr>
-      <w:r>
-        <w:rPr>
-          <w:rFonts w:ascii="Lucida Console" w:hAnsi="Lucida Console" w:cs="Lucida Console"/>
-          <w:b/>
-          <w:bCs/>
-          <w:sz w:val="18"/>
-        </w:rPr>
-        <w:t>+++ b/TUTORIALES/index.html</w:t>
-      </w:r>
-    </w:p>
-    <w:p>
-      <w:pPr>
-        <w:autoSpaceDE w:val="0"/>
-        <w:autoSpaceDN w:val="0"/>
-        <w:adjustRightInd w:val="0"/>
-        <w:spacing w:after="0" w:line="240" w:lineRule="auto"/>
-        <w:rPr>
-          <w:rFonts w:ascii="Lucida Console" w:hAnsi="Lucida Console" w:cs="Lucida Console"/>
-          <w:color w:val="00BFBF"/>
-          <w:sz w:val="18"/>
-          <w:lang w:val="en-US"/>
-        </w:rPr>
-      </w:pPr>
-      <w:r>
-        <w:rPr>
-          <w:rFonts w:ascii="Lucida Console" w:hAnsi="Lucida Console" w:cs="Lucida Console"/>
-          <w:color w:val="00BFBF"/>
-          <w:sz w:val="18"/>
-          <w:lang w:val="en-US"/>
-        </w:rPr>
-        <w:t>@@ -1 +1 @@</w:t>
-      </w:r>
-    </w:p>
-    <w:p>
-      <w:pPr>
-        <w:autoSpaceDE w:val="0"/>
-        <w:autoSpaceDN w:val="0"/>
-        <w:adjustRightInd w:val="0"/>
-        <w:spacing w:after="0" w:line="240" w:lineRule="auto"/>
-        <w:rPr>
-          <w:rFonts w:ascii="Lucida Console" w:hAnsi="Lucida Console" w:cs="Lucida Console"/>
-          <w:color w:val="BF0000"/>
-          <w:sz w:val="18"/>
-          <w:lang w:val="en-US"/>
-        </w:rPr>
-      </w:pPr>
-      <w:r>
-        <w:rPr>
-          <w:rFonts w:ascii="Lucida Console" w:hAnsi="Lucida Console" w:cs="Lucida Console"/>
-          <w:color w:val="BF0000"/>
-          <w:sz w:val="18"/>
-          <w:lang w:val="en-US"/>
-        </w:rPr>
-        <w:t>-Texto HTML</w:t>
-      </w:r>
-    </w:p>
-    <w:p>
-      <w:pPr>
-        <w:autoSpaceDE w:val="0"/>
-        <w:autoSpaceDN w:val="0"/>
-        <w:adjustRightInd w:val="0"/>
-        <w:spacing w:after="0" w:line="240" w:lineRule="auto"/>
-        <w:rPr>
-          <w:rFonts w:ascii="Lucida Console" w:hAnsi="Lucida Console" w:cs="Lucida Console"/>
-          <w:sz w:val="18"/>
-          <w:lang w:val="en-US"/>
-        </w:rPr>
-      </w:pPr>
-      <w:r>
-        <w:rPr>
-          <w:rFonts w:ascii="Lucida Console" w:hAnsi="Lucida Console" w:cs="Lucida Console"/>
-          <w:sz w:val="18"/>
-          <w:lang w:val="en-US"/>
-        </w:rPr>
-        <w:t>\ No newline at end of file</w:t>
-      </w:r>
-    </w:p>
-    <w:p>
-      <w:pPr>
-        <w:autoSpaceDE w:val="0"/>
-        <w:autoSpaceDN w:val="0"/>
-        <w:adjustRightInd w:val="0"/>
-        <w:spacing w:after="0" w:line="240" w:lineRule="auto"/>
-        <w:rPr>
-          <w:rFonts w:ascii="Lucida Console" w:hAnsi="Lucida Console" w:cs="Lucida Console"/>
-          <w:color w:val="00BF00"/>
-          <w:sz w:val="18"/>
-          <w:lang w:val="en-US"/>
-        </w:rPr>
-      </w:pPr>
-      <w:r>
-        <w:rPr>
-          <w:rFonts w:ascii="Lucida Console" w:hAnsi="Lucida Console" w:cs="Lucida Console"/>
-          <w:color w:val="00BF00"/>
-          <w:sz w:val="18"/>
-          <w:lang w:val="en-US"/>
-        </w:rPr>
-        <w:t>+zzzzzz</w:t>
-      </w:r>
-    </w:p>
-    <w:p>
-      <w:pPr>
-        <w:autoSpaceDE w:val="0"/>
-        <w:autoSpaceDN w:val="0"/>
-        <w:adjustRightInd w:val="0"/>
-        <w:spacing w:after="0" w:line="240" w:lineRule="auto"/>
-        <w:rPr>
-          <w:rFonts w:ascii="Lucida Console" w:hAnsi="Lucida Console" w:cs="Lucida Console"/>
-          <w:sz w:val="18"/>
-          <w:lang w:val="en-US"/>
-        </w:rPr>
-      </w:pPr>
-      <w:r>
-        <w:rPr>
-          <w:rFonts w:ascii="Lucida Console" w:hAnsi="Lucida Console" w:cs="Lucida Console"/>
-          <w:sz w:val="18"/>
-          <w:lang w:val="en-US"/>
-        </w:rPr>
-        <w:lastRenderedPageBreak/>
-        <w:t>\ No newline at end of file</w:t>
-      </w:r>
-    </w:p>
-    <w:p>
-      <w:pPr>
-        <w:autoSpaceDE w:val="0"/>
-        <w:autoSpaceDN w:val="0"/>
-        <w:adjustRightInd w:val="0"/>
-        <w:spacing w:after="0" w:line="240" w:lineRule="auto"/>
-        <w:rPr>
-          <w:rFonts w:ascii="Lucida Console" w:hAnsi="Lucida Console" w:cs="Lucida Console"/>
-          <w:sz w:val="18"/>
-          <w:lang w:val="en-US"/>
-        </w:rPr>
-      </w:pPr>
-    </w:p>
-    <w:p>
-      <w:pPr>
-        <w:autoSpaceDE w:val="0"/>
-        <w:autoSpaceDN w:val="0"/>
-        <w:adjustRightInd w:val="0"/>
-        <w:spacing w:after="0" w:line="240" w:lineRule="auto"/>
-        <w:rPr>
-          <w:rFonts w:ascii="Lucida Console" w:hAnsi="Lucida Console" w:cs="Lucida Console"/>
-          <w:color w:val="00BFBF"/>
-          <w:sz w:val="18"/>
-        </w:rPr>
-      </w:pPr>
-      <w:r>
-        <w:rPr>
-          <w:rFonts w:ascii="Lucida Console" w:hAnsi="Lucida Console" w:cs="Lucida Console"/>
-          <w:color w:val="00BF00"/>
-          <w:sz w:val="18"/>
-        </w:rPr>
-        <w:t xml:space="preserve">Gustavo@NEGRITA </w:t>
-      </w:r>
-      <w:r>
-        <w:rPr>
-          <w:rFonts w:ascii="Lucida Console" w:hAnsi="Lucida Console" w:cs="Lucida Console"/>
-          <w:color w:val="BF00BF"/>
-          <w:sz w:val="18"/>
-        </w:rPr>
-        <w:t xml:space="preserve">MINGW64 </w:t>
-      </w:r>
-      <w:r>
-        <w:rPr>
-          <w:rFonts w:ascii="Lucida Console" w:hAnsi="Lucida Console" w:cs="Lucida Console"/>
-          <w:color w:val="BFBF00"/>
-          <w:sz w:val="18"/>
-        </w:rPr>
-        <w:t>/c/RepositoriosGit/TUTORIALES</w:t>
-      </w:r>
-      <w:r>
-        <w:rPr>
-          <w:rFonts w:ascii="Lucida Console" w:hAnsi="Lucida Console" w:cs="Lucida Console"/>
-          <w:color w:val="00BFBF"/>
-          <w:sz w:val="18"/>
-        </w:rPr>
-        <w:t xml:space="preserve"> (master)</w:t>
-      </w:r>
-    </w:p>
-    <w:p/>
-    <w:p>
-      <w:r>
-        <w:t>La línea que empieza con – se quitó, y la que empieza con + se agregó.</w:t>
-      </w:r>
-    </w:p>
-    <w:p/>
-    <w:p>
-      <w:r>
-        <w:t>Crear en la carpeta raíz del proyecto un archivo de texto que se llame .gitignore. Es uno para cada proyecto. Tiene los nombres de los archivos y las carpetas que Git debe ignorar.</w:t>
-      </w:r>
-    </w:p>
-    <w:p>
-      <w:pPr>
-        <w:rPr>
-          <w:lang w:val="en-US"/>
-        </w:rPr>
-      </w:pPr>
-      <w:r>
-        <w:rPr>
-          <w:lang w:val="en-US"/>
-        </w:rPr>
-        <w:t>git add .gitignore</w:t>
-      </w:r>
-    </w:p>
-    <w:p>
-      <w:pPr>
-        <w:rPr>
-          <w:lang w:val="en-US"/>
-        </w:rPr>
-      </w:pPr>
-    </w:p>
-    <w:p>
-      <w:pPr>
-        <w:rPr>
-          <w:lang w:val="en-US"/>
-        </w:rPr>
-      </w:pPr>
-      <w:r>
-        <w:rPr>
-          <w:lang w:val="en-US"/>
-        </w:rPr>
-        <w:t>En Windows Explorer creo carpeta</w:t>
-      </w:r>
-    </w:p>
-    <w:p>
-      <w:r>
-        <w:t>C:\RepositoriosGit\junit5-samples</w:t>
-      </w:r>
-    </w:p>
-    <w:p/>
-    <w:p>
-      <w:r>
-        <w:t>pwd</w:t>
-      </w:r>
-    </w:p>
-    <w:p>
-      <w:pPr>
-        <w:rPr>
-          <w:sz w:val="14"/>
-        </w:rPr>
-      </w:pPr>
-      <w:r>
-        <w:rPr>
-          <w:rFonts w:ascii="Lucida Console" w:hAnsi="Lucida Console" w:cs="Lucida Console"/>
-          <w:color w:val="00BF00"/>
-          <w:sz w:val="20"/>
-          <w:szCs w:val="32"/>
-        </w:rPr>
-        <w:t xml:space="preserve">Gustavo@NEGRITA </w:t>
-      </w:r>
-      <w:r>
-        <w:rPr>
-          <w:rFonts w:ascii="Lucida Console" w:hAnsi="Lucida Console" w:cs="Lucida Console"/>
-          <w:color w:val="BF00BF"/>
-          <w:sz w:val="20"/>
-          <w:szCs w:val="32"/>
-        </w:rPr>
-        <w:t xml:space="preserve">MINGW64 </w:t>
-      </w:r>
-      <w:r>
-        <w:rPr>
-          <w:rFonts w:ascii="Lucida Console" w:hAnsi="Lucida Console" w:cs="Lucida Console"/>
-          <w:color w:val="BFBF00"/>
-          <w:sz w:val="20"/>
-          <w:szCs w:val="32"/>
-        </w:rPr>
-        <w:t>/c/RepositoriosGit/TUTORIALES</w:t>
-      </w:r>
-      <w:r>
-        <w:rPr>
-          <w:rFonts w:ascii="Lucida Console" w:hAnsi="Lucida Console" w:cs="Lucida Console"/>
-          <w:color w:val="00BFBF"/>
-          <w:sz w:val="20"/>
-          <w:szCs w:val="32"/>
-        </w:rPr>
-        <w:t xml:space="preserve"> (master)</w:t>
-      </w:r>
-      <w:r>
-        <w:rPr>
-          <w:sz w:val="14"/>
-        </w:rPr>
-        <w:t xml:space="preserve"> </w:t>
-      </w:r>
-    </w:p>
-    <w:p>
-      <w:pPr>
-        <w:rPr>
-          <w:lang w:val="en-US"/>
-        </w:rPr>
-      </w:pPr>
-      <w:r>
-        <w:rPr>
-          <w:lang w:val="en-US"/>
-        </w:rPr>
-        <w:t>cd ..</w:t>
-      </w:r>
-    </w:p>
-    <w:p>
-      <w:pPr>
-        <w:rPr>
-          <w:sz w:val="14"/>
-          <w:lang w:val="en-US"/>
-        </w:rPr>
-      </w:pPr>
-      <w:r>
-        <w:rPr>
-          <w:rFonts w:ascii="Lucida Console" w:hAnsi="Lucida Console" w:cs="Lucida Console"/>
-          <w:color w:val="00BF00"/>
-          <w:sz w:val="20"/>
-          <w:szCs w:val="32"/>
-          <w:lang w:val="en-US"/>
-        </w:rPr>
-        <w:t xml:space="preserve">Gustavo@NEGRITA </w:t>
-      </w:r>
-      <w:r>
-        <w:rPr>
-          <w:rFonts w:ascii="Lucida Console" w:hAnsi="Lucida Console" w:cs="Lucida Console"/>
-          <w:color w:val="BF00BF"/>
-          <w:sz w:val="20"/>
-          <w:szCs w:val="32"/>
-          <w:lang w:val="en-US"/>
-        </w:rPr>
-        <w:t xml:space="preserve">MINGW64 </w:t>
-      </w:r>
-      <w:r>
-        <w:rPr>
-          <w:rFonts w:ascii="Lucida Console" w:hAnsi="Lucida Console" w:cs="Lucida Console"/>
-          <w:color w:val="BFBF00"/>
-          <w:sz w:val="20"/>
-          <w:szCs w:val="32"/>
-          <w:lang w:val="en-US"/>
-        </w:rPr>
-        <w:t>/c/RepositoriosGit</w:t>
-      </w:r>
-      <w:r>
-        <w:rPr>
-          <w:rFonts w:ascii="Lucida Console" w:hAnsi="Lucida Console" w:cs="Lucida Console"/>
-          <w:color w:val="00BFBF"/>
-          <w:sz w:val="20"/>
-          <w:szCs w:val="32"/>
-          <w:lang w:val="en-US"/>
-        </w:rPr>
-        <w:t xml:space="preserve"> (master)</w:t>
-      </w:r>
-    </w:p>
-    <w:p>
-      <w:pPr>
-        <w:rPr>
-          <w:lang w:val="en-US"/>
-        </w:rPr>
-      </w:pPr>
-      <w:r>
-        <w:rPr>
-          <w:lang w:val="en-US"/>
-        </w:rPr>
-        <w:t xml:space="preserve">pwd </w:t>
-      </w:r>
-    </w:p>
-    <w:p>
-      <w:pPr>
-        <w:autoSpaceDE w:val="0"/>
-        <w:autoSpaceDN w:val="0"/>
-        <w:adjustRightInd w:val="0"/>
-        <w:spacing w:after="0" w:line="240" w:lineRule="auto"/>
-        <w:rPr>
-          <w:rFonts w:ascii="Lucida Console" w:hAnsi="Lucida Console" w:cs="Lucida Console"/>
-          <w:color w:val="00BFBF"/>
-          <w:sz w:val="20"/>
-          <w:szCs w:val="32"/>
-          <w:lang w:val="en-US"/>
-        </w:rPr>
-      </w:pPr>
-      <w:r>
-        <w:rPr>
-          <w:rFonts w:ascii="Lucida Console" w:hAnsi="Lucida Console" w:cs="Lucida Console"/>
-          <w:color w:val="00BF00"/>
-          <w:sz w:val="20"/>
-          <w:szCs w:val="32"/>
-          <w:lang w:val="en-US"/>
-        </w:rPr>
-        <w:t xml:space="preserve">Gustavo@NEGRITA </w:t>
-      </w:r>
-      <w:r>
-        <w:rPr>
-          <w:rFonts w:ascii="Lucida Console" w:hAnsi="Lucida Console" w:cs="Lucida Console"/>
-          <w:color w:val="BF00BF"/>
-          <w:sz w:val="20"/>
-          <w:szCs w:val="32"/>
-          <w:lang w:val="en-US"/>
-        </w:rPr>
-        <w:t xml:space="preserve">MINGW64 </w:t>
-      </w:r>
-      <w:r>
-        <w:rPr>
-          <w:rFonts w:ascii="Lucida Console" w:hAnsi="Lucida Console" w:cs="Lucida Console"/>
-          <w:color w:val="BFBF00"/>
-          <w:sz w:val="20"/>
-          <w:szCs w:val="32"/>
-          <w:lang w:val="en-US"/>
-        </w:rPr>
-        <w:t>/c/RepositoriosGit</w:t>
-      </w:r>
-      <w:r>
-        <w:rPr>
-          <w:rFonts w:ascii="Lucida Console" w:hAnsi="Lucida Console" w:cs="Lucida Console"/>
-          <w:color w:val="00BFBF"/>
-          <w:sz w:val="20"/>
-          <w:szCs w:val="32"/>
-          <w:lang w:val="en-US"/>
-        </w:rPr>
-        <w:t xml:space="preserve"> (master)</w:t>
-      </w:r>
-    </w:p>
-    <w:p>
-      <w:pPr>
-        <w:rPr>
-          <w:lang w:val="en-US"/>
-        </w:rPr>
-      </w:pPr>
-      <w:r>
-        <w:rPr>
-          <w:lang w:val="en-US"/>
-        </w:rPr>
-        <w:t xml:space="preserve">git add </w:t>
-      </w:r>
-      <w:r>
-        <w:rPr>
-          <w:lang w:val="en-US"/>
-        </w:rPr>
-        <w:t>\junit5-samples</w:t>
-      </w:r>
-    </w:p>
-    <w:p>
-      <w:pPr>
-        <w:rPr>
-          <w:lang w:val="en-US"/>
-        </w:rPr>
-      </w:pPr>
-      <w:r>
-        <w:rPr>
-          <w:lang w:val="en-US"/>
-        </w:rPr>
-        <w:t>git remote add junit5-samples https://github.com/gsga/tutorialGitHub.git</w:t>
-      </w:r>
-    </w:p>
-    <w:p>
-      <w:pPr>
-        <w:rPr>
-          <w:lang w:val="en-US"/>
-        </w:rPr>
-      </w:pPr>
-    </w:p>
-    <w:p>
-      <w:pPr>
-        <w:rPr>
-          <w:lang w:val="en-US"/>
-        </w:rPr>
-      </w:pPr>
-      <w:r>
-        <w:rPr>
-          <w:lang w:val="en-US"/>
-        </w:rPr>
-        <w:t xml:space="preserve">git pull –all </w:t>
-      </w:r>
-      <w:r>
-        <w:rPr>
-          <w:lang w:val="en-US"/>
-        </w:rPr>
-        <w:t>https://github.com/gsga/junit5-samples</w:t>
-      </w:r>
-    </w:p>
-    <w:p>
-      <w:pPr>
-        <w:pStyle w:val="Heading1"/>
-      </w:pPr>
-      <w:r>
         <w:t>Script resumido</w:t>
       </w:r>
     </w:p>
@@ -3707,13 +3384,19 @@
     <w:p>
       <w:pPr>
         <w:pStyle w:val="Snippet"/>
-        <w:rPr>
+        <w:suppressAutoHyphens/>
+        <w:spacing w:before="0" w:after="0"/>
+        <w:rPr>
+          <w:rFonts w:ascii="Courier New" w:hAnsi="Courier New"/>
+          <w:sz w:val="18"/>
           <w:lang w:val="en-US"/>
         </w:rPr>
       </w:pPr>
       <w:bookmarkStart w:id="1" w:name="_Hlk72088766"/>
       <w:r>
         <w:rPr>
+          <w:rFonts w:ascii="Courier New" w:hAnsi="Courier New"/>
+          <w:sz w:val="18"/>
           <w:lang w:val="en-US"/>
         </w:rPr>
         <w:t>cd \\</w:t>
@@ -3722,18 +3405,26 @@
     <w:p>
       <w:pPr>
         <w:pStyle w:val="Snippet"/>
-        <w:rPr>
-          <w:lang w:val="en-US"/>
-        </w:rPr>
-      </w:pPr>
-      <w:r>
-        <w:rPr>
+        <w:suppressAutoHyphens/>
+        <w:spacing w:before="0" w:after="0"/>
+        <w:rPr>
+          <w:rFonts w:ascii="Courier New" w:hAnsi="Courier New"/>
+          <w:sz w:val="18"/>
+          <w:lang w:val="en-US"/>
+        </w:rPr>
+      </w:pPr>
+      <w:r>
+        <w:rPr>
+          <w:rFonts w:ascii="Courier New" w:hAnsi="Courier New"/>
+          <w:sz w:val="18"/>
           <w:lang w:val="en-US"/>
         </w:rPr>
         <w:t xml:space="preserve">cd </w:t>
       </w:r>
       <w:r>
         <w:rPr>
+          <w:rFonts w:ascii="Courier New" w:hAnsi="Courier New"/>
+          <w:sz w:val="18"/>
           <w:lang w:val="en-US"/>
         </w:rPr>
         <w:t>git</w:t>
@@ -3742,12 +3433,18 @@
     <w:p>
       <w:pPr>
         <w:pStyle w:val="Snippet"/>
-        <w:rPr>
-          <w:lang w:val="en-US"/>
-        </w:rPr>
-      </w:pPr>
-      <w:r>
-        <w:rPr>
+        <w:suppressAutoHyphens/>
+        <w:spacing w:before="0" w:after="0"/>
+        <w:rPr>
+          <w:rFonts w:ascii="Courier New" w:hAnsi="Courier New"/>
+          <w:sz w:val="18"/>
+          <w:lang w:val="en-US"/>
+        </w:rPr>
+      </w:pPr>
+      <w:r>
+        <w:rPr>
+          <w:rFonts w:ascii="Courier New" w:hAnsi="Courier New"/>
+          <w:sz w:val="18"/>
           <w:lang w:val="en-US"/>
         </w:rPr>
         <w:t>git config --global user.name gsga</w:t>
@@ -3756,12 +3453,18 @@
     <w:p>
       <w:pPr>
         <w:pStyle w:val="Snippet"/>
-        <w:rPr>
-          <w:lang w:val="en-US"/>
-        </w:rPr>
-      </w:pPr>
-      <w:r>
-        <w:rPr>
+        <w:suppressAutoHyphens/>
+        <w:spacing w:before="0" w:after="0"/>
+        <w:rPr>
+          <w:rFonts w:ascii="Courier New" w:hAnsi="Courier New"/>
+          <w:sz w:val="18"/>
+          <w:lang w:val="en-US"/>
+        </w:rPr>
+      </w:pPr>
+      <w:r>
+        <w:rPr>
+          <w:rFonts w:ascii="Courier New" w:hAnsi="Courier New"/>
+          <w:sz w:val="18"/>
           <w:lang w:val="en-US"/>
         </w:rPr>
         <w:t>git config --global user.email ggarciaa@gmail.com</w:t>
@@ -3770,8 +3473,18 @@
     <w:p>
       <w:pPr>
         <w:pStyle w:val="Snippet"/>
-      </w:pPr>
-      <w:r>
+        <w:suppressAutoHyphens/>
+        <w:spacing w:before="0" w:after="0"/>
+        <w:rPr>
+          <w:rFonts w:ascii="Courier New" w:hAnsi="Courier New"/>
+          <w:sz w:val="18"/>
+        </w:rPr>
+      </w:pPr>
+      <w:r>
+        <w:rPr>
+          <w:rFonts w:ascii="Courier New" w:hAnsi="Courier New"/>
+          <w:sz w:val="18"/>
+        </w:rPr>
         <w:t>git config --list</w:t>
       </w:r>
     </w:p>
@@ -3856,6 +3569,36 @@
           <w:rPr>
             <w:rStyle w:val="Hyperlink"/>
             <w:lang w:val="es-AR"/>
+          </w:rPr>
+          <w:t>https://stackoverflow.com/questions/18683092/how-to-run-ssh-add-on-windows</w:t>
+        </w:r>
+      </w:hyperlink>
+    </w:p>
+  </w:footnote>
+  <w:footnote w:id="2">
+    <w:p>
+      <w:pPr>
+        <w:pStyle w:val="FootnoteText"/>
+        <w:rPr>
+          <w:lang w:val="en-US"/>
+        </w:rPr>
+      </w:pPr>
+      <w:r>
+        <w:rPr>
+          <w:rStyle w:val="FootnoteReference"/>
+        </w:rPr>
+        <w:footnoteRef/>
+      </w:r>
+      <w:r>
+        <w:rPr>
+          <w:lang w:val="en-US"/>
+        </w:rPr>
+        <w:t xml:space="preserve"> </w:t>
+      </w:r>
+      <w:hyperlink r:id="rId2" w:history="1">
+        <w:r>
+          <w:rPr>
+            <w:rStyle w:val="Hyperlink"/>
           </w:rPr>
           <w:t>https://en.wikipedia.org/wiki/Man-in-the-middle_attack</w:t>
         </w:r>
@@ -4513,6 +4256,9 @@
     <w:name w:val="Normal"/>
     <w:qFormat/>
     <w:rsid w:val="00531D86"/>
+    <w:pPr>
+      <w:contextualSpacing/>
+    </w:pPr>
   </w:style>
   <w:style w:type="paragraph" w:styleId="Heading1">
     <w:name w:val="heading 1"/>
@@ -4592,7 +4338,6 @@
       <w:keepNext/>
       <w:spacing w:before="60" w:after="60"/>
       <w:ind w:left="2160"/>
-      <w:contextualSpacing/>
       <w:outlineLvl w:val="3"/>
     </w:pPr>
     <w:rPr>
@@ -4700,9 +4445,6 @@
     <w:uiPriority w:val="10"/>
     <w:qFormat/>
     <w:rsid w:val="00241CF9"/>
-    <w:pPr>
-      <w:contextualSpacing/>
-    </w:pPr>
     <w:rPr>
       <w:rFonts w:asciiTheme="majorHAnsi" w:hAnsiTheme="majorHAnsi" w:cstheme="majorBidi"/>
       <w:b/>
@@ -5181,7 +4923,6 @@
       <w:numPr>
         <w:numId w:val="8"/>
       </w:numPr>
-      <w:contextualSpacing/>
     </w:pPr>
     <w:rPr>
       <w:rFonts w:cs="Arial"/>
@@ -5239,7 +4980,6 @@
       </w:tabs>
       <w:wordWrap w:val="0"/>
       <w:spacing w:before="120" w:after="120" w:line="240" w:lineRule="auto"/>
-      <w:contextualSpacing/>
     </w:pPr>
     <w:rPr>
       <w:rFonts w:ascii="Consolas" w:hAnsi="Consolas" w:cs="Courier New"/>
@@ -5464,13 +5204,6 @@
     <w:pitch w:val="fixed"/>
     <w:sig w:usb0="E00006FF" w:usb1="0000FCFF" w:usb2="00000001" w:usb3="00000000" w:csb0="0000019F" w:csb1="00000000"/>
   </w:font>
-  <w:font w:name="Lucida Console">
-    <w:panose1 w:val="020B0609040504020204"/>
-    <w:charset w:val="00"/>
-    <w:family w:val="modern"/>
-    <w:pitch w:val="fixed"/>
-    <w:sig w:usb0="8000028F" w:usb1="00001800" w:usb2="00000000" w:usb3="00000000" w:csb0="0000001F" w:csb1="00000000"/>
-  </w:font>
   <w:font w:name="Calibri Light">
     <w:panose1 w:val="020F0302020204030204"/>
     <w:charset w:val="00"/>
@@ -5502,6 +5235,8 @@
     <w:rsid w:val="000C68A5"/>
     <w:rsid w:val="005E0794"/>
     <w:rsid w:val="0081206C"/>
+    <w:rsid w:val="00966F27"/>
+    <w:rsid w:val="00AD5AF4"/>
     <w:rsid w:val="00B01513"/>
     <w:rsid w:val="00B9543D"/>
     <w:rsid w:val="00BB76DF"/>
@@ -6263,7 +5998,7 @@
 </file>
 
 <file path=customXml/itemProps1.xml><?xml version="1.0" encoding="utf-8"?>
-<ds:datastoreItem xmlns:ds="http://schemas.openxmlformats.org/officeDocument/2006/customXml" ds:itemID="{643031CA-9276-429C-AA5B-EE8019FF7242}">
+<ds:datastoreItem xmlns:ds="http://schemas.openxmlformats.org/officeDocument/2006/customXml" ds:itemID="{52E55852-CAF6-46AB-8B15-ECECCBDE5960}">
   <ds:schemaRefs>
     <ds:schemaRef ds:uri="http://schemas.openxmlformats.org/officeDocument/2006/bibliography"/>
   </ds:schemaRefs>

</xml_diff>

<commit_message>
varios comandos para traer remoto
</commit_message>
<xml_diff>
--- a/Git y GitHub desde cero, paso a paso.docx
+++ b/Git y GitHub desde cero, paso a paso.docx
@@ -963,11 +963,6 @@
     </w:p>
     <w:p/>
     <w:p>
-      <w:pPr>
-        <w:rPr>
-          <w:lang w:val="en-US"/>
-        </w:rPr>
-      </w:pPr>
       <w:r>
         <w:t>Bash sabe que hay u</w:t>
       </w:r>
@@ -975,9 +970,6 @@
         <w:t xml:space="preserve">n archivo nuevo, y lo pone en verde. Está ahora en la staging area. </w:t>
       </w:r>
       <w:r>
-        <w:rPr>
-          <w:lang w:val="en-US"/>
-        </w:rPr>
         <w:t>Pero le falta el commit.</w:t>
       </w:r>
     </w:p>
@@ -1148,15 +1140,19 @@
       <w:r>
         <w:t>Ahora sí me funcionó.</w:t>
       </w:r>
-      <w:bookmarkStart w:id="0" w:name="_GoBack"/>
-      <w:bookmarkEnd w:id="0"/>
     </w:p>
     <w:p/>
     <w:p>
       <w:pPr>
         <w:pStyle w:val="Heading2"/>
-      </w:pPr>
-      <w:r>
+        <w:rPr>
+          <w:lang w:val="es-AR"/>
+        </w:rPr>
+      </w:pPr>
+      <w:r>
+        <w:rPr>
+          <w:lang w:val="es-AR"/>
+        </w:rPr>
         <w:lastRenderedPageBreak/>
         <w:t>Git commit</w:t>
       </w:r>
@@ -2332,6 +2328,31 @@
         <w:rPr>
           <w:lang w:val="es-AR"/>
         </w:rPr>
+        <w:t xml:space="preserve">Para saber si está corriento </w:t>
+      </w:r>
+      <w:r>
+        <w:rPr>
+          <w:lang w:val="es-AR"/>
+        </w:rPr>
+        <w:t>el servicio SSH</w:t>
+      </w:r>
+    </w:p>
+    <w:p>
+      <w:r>
+        <w:t xml:space="preserve">Para saber si está corriendo el servicio SSH, arrancar el Task Manager con Ctrl + Shift+ Esc. Con la ventana del Task Manger en el tope, teclear en rápida sucesión ssh, es decir las tres letras "s", "s", y "h". Si el servicio está corriendo, lo veremos inmediatamente. Si más de una instancia corriendo, dejar solo una. </w:t>
+      </w:r>
+    </w:p>
+    <w:p>
+      <w:pPr>
+        <w:pStyle w:val="Heading2"/>
+        <w:rPr>
+          <w:lang w:val="es-AR"/>
+        </w:rPr>
+      </w:pPr>
+      <w:r>
+        <w:rPr>
+          <w:lang w:val="es-AR"/>
+        </w:rPr>
         <w:lastRenderedPageBreak/>
         <w:t>Arrancar el servicio SSH</w:t>
       </w:r>
@@ -2344,9 +2365,6 @@
     </w:p>
     <w:p>
       <w:r>
-        <w:t xml:space="preserve">Arranco el agente SSH en background. </w:t>
-      </w:r>
-      <w:r>
         <w:t>Pego en Git Bash</w:t>
       </w:r>
       <w:r>
@@ -2410,10 +2428,37 @@
         <w:keepLines/>
       </w:pPr>
       <w:r>
-        <w:t>Dentro de VS Code, en una ventana de la terminal (que es PowerShell)</w:t>
-      </w:r>
-      <w:r>
-        <w:t>, el siguiente comando de Git</w:t>
+        <w:t xml:space="preserve">Alternativamente, </w:t>
+      </w:r>
+      <w:r>
+        <w:t>en una ventana de PowerShell</w:t>
+      </w:r>
+      <w:r>
+        <w:t xml:space="preserve"> </w:t>
+      </w:r>
+      <w:r>
+        <w:t xml:space="preserve">(que </w:t>
+      </w:r>
+      <w:r>
+        <w:t>también es</w:t>
+      </w:r>
+      <w:r>
+        <w:t xml:space="preserve"> </w:t>
+      </w:r>
+      <w:r>
+        <w:t>la terminal</w:t>
+      </w:r>
+      <w:r>
+        <w:t xml:space="preserve"> </w:t>
+      </w:r>
+      <w:r>
+        <w:t xml:space="preserve">de VS Code), </w:t>
+      </w:r>
+      <w:r>
+        <w:t xml:space="preserve">pegar </w:t>
+      </w:r>
+      <w:r>
+        <w:t>el siguiente comando de Git</w:t>
       </w:r>
       <w:r>
         <w:t>:</w:t>
@@ -2685,13 +2730,10 @@
     </w:p>
     <w:p>
       <w:r>
-        <w:t>Notar que se asegura d</w:t>
-      </w:r>
-      <w:r>
-        <w:t>e que no haya dos</w:t>
-      </w:r>
-      <w:r>
-        <w:t xml:space="preserve"> instancias del servicio corriendo. Además, carga automáticamente la identidad.</w:t>
+        <w:t xml:space="preserve">Notar que </w:t>
+      </w:r>
+      <w:r>
+        <w:t>carga automáticamente la identidad.</w:t>
       </w:r>
     </w:p>
     <w:p>
@@ -2726,7 +2768,6 @@
       </w:r>
     </w:p>
     <w:p/>
-    <w:p/>
     <w:p>
       <w:pPr>
         <w:pStyle w:val="Heading2"/>
@@ -2734,6 +2775,8 @@
           <w:lang w:val="es-AR"/>
         </w:rPr>
       </w:pPr>
+      <w:bookmarkStart w:id="0" w:name="_GoBack"/>
+      <w:bookmarkEnd w:id="0"/>
       <w:r>
         <w:rPr>
           <w:lang w:val="es-AR"/>
@@ -4403,13 +4446,15 @@
         <w:footnoteRef/>
       </w:r>
       <w:r>
+        <w:rPr>
+          <w:lang w:val="en-US"/>
+        </w:rPr>
         <w:t xml:space="preserve"> </w:t>
       </w:r>
       <w:hyperlink r:id="rId1" w:history="1">
         <w:r>
           <w:rPr>
             <w:rStyle w:val="Hyperlink"/>
-            <w:lang w:val="es-AR"/>
           </w:rPr>
           <w:t>https://stackoverflow.com/questions/18683092/how-to-run-ssh-add-on-windows</w:t>
         </w:r>
@@ -6410,6 +6455,7 @@
     <w:rsid w:val="00016D93"/>
     <w:rsid w:val="000C68A5"/>
     <w:rsid w:val="001C1034"/>
+    <w:rsid w:val="00532539"/>
     <w:rsid w:val="005E0794"/>
     <w:rsid w:val="0081206C"/>
     <w:rsid w:val="00966F27"/>
@@ -7178,7 +7224,7 @@
 </file>
 
 <file path=customXml/itemProps1.xml><?xml version="1.0" encoding="utf-8"?>
-<ds:datastoreItem xmlns:ds="http://schemas.openxmlformats.org/officeDocument/2006/customXml" ds:itemID="{CE3B52BE-23EF-4EBE-83A5-CAD1F9F19459}">
+<ds:datastoreItem xmlns:ds="http://schemas.openxmlformats.org/officeDocument/2006/customXml" ds:itemID="{9C94F731-D46E-46C0-9109-1F2B267DD96E}">
   <ds:schemaRefs>
     <ds:schemaRef ds:uri="http://schemas.openxmlformats.org/officeDocument/2006/bibliography"/>
   </ds:schemaRefs>

</xml_diff>